<commit_message>
Anlatım ve Karşılaştırma sürümleri geliştirildi.
</commit_message>
<xml_diff>
--- a/Crystal-C-C#.docx
+++ b/Crystal-C-C#.docx
@@ -7,125 +7,23 @@
         <w:rPr>
           <w:rFonts w:ascii="Times New Roman" w:hAnsi="Times New Roman" w:cs="Times New Roman"/>
           <w:b/>
-          <w:sz w:val="36"/>
-        </w:rPr>
-      </w:pPr>
-    </w:p>
-    <w:p>
-      <w:pPr>
-        <w:rPr>
-          <w:rFonts w:ascii="Times New Roman" w:hAnsi="Times New Roman" w:cs="Times New Roman"/>
-          <w:b/>
-          <w:sz w:val="36"/>
-        </w:rPr>
-      </w:pPr>
-    </w:p>
-    <w:p>
-      <w:pPr>
-        <w:jc w:val="center"/>
-        <w:rPr>
-          <w:rFonts w:ascii="Times New Roman" w:hAnsi="Times New Roman" w:cs="Times New Roman"/>
-          <w:b/>
-          <w:sz w:val="36"/>
-        </w:rPr>
-      </w:pPr>
-      <w:r>
-        <w:rPr>
-          <w:rFonts w:ascii="Times New Roman" w:hAnsi="Times New Roman" w:cs="Times New Roman"/>
-          <w:b/>
-          <w:noProof/>
-          <w:sz w:val="36"/>
-          <w:lang w:eastAsia="tr-TR"/>
-        </w:rPr>
-        <w:drawing>
-          <wp:inline distT="0" distB="0" distL="0" distR="0">
-            <wp:extent cx="4367893" cy="2611721"/>
-            <wp:effectExtent l="19050" t="0" r="0" b="0"/>
-            <wp:docPr id="40" name="Resim 3" descr="tekno6"/>
-            <wp:cNvGraphicFramePr>
-              <a:graphicFrameLocks xmlns:a="http://schemas.openxmlformats.org/drawingml/2006/main" noChangeAspect="1"/>
-            </wp:cNvGraphicFramePr>
-            <a:graphic xmlns:a="http://schemas.openxmlformats.org/drawingml/2006/main">
-              <a:graphicData uri="http://schemas.openxmlformats.org/drawingml/2006/picture">
-                <pic:pic xmlns:pic="http://schemas.openxmlformats.org/drawingml/2006/picture">
-                  <pic:nvPicPr>
-                    <pic:cNvPr id="0" name="Picture 3" descr="tekno6"/>
-                    <pic:cNvPicPr>
-                      <a:picLocks noChangeAspect="1" noChangeArrowheads="1"/>
-                    </pic:cNvPicPr>
-                  </pic:nvPicPr>
-                  <pic:blipFill>
-                    <a:blip r:embed="rId8" cstate="print"/>
-                    <a:srcRect/>
-                    <a:stretch>
-                      <a:fillRect/>
-                    </a:stretch>
-                  </pic:blipFill>
-                  <pic:spPr bwMode="auto">
-                    <a:xfrm>
-                      <a:off x="0" y="0"/>
-                      <a:ext cx="4391251" cy="2625687"/>
-                    </a:xfrm>
-                    <a:prstGeom prst="rect">
-                      <a:avLst/>
-                    </a:prstGeom>
-                    <a:noFill/>
-                    <a:ln w="9525">
-                      <a:noFill/>
-                      <a:miter lim="800000"/>
-                      <a:headEnd/>
-                      <a:tailEnd/>
-                    </a:ln>
-                  </pic:spPr>
-                </pic:pic>
-              </a:graphicData>
-            </a:graphic>
-          </wp:inline>
-        </w:drawing>
-      </w:r>
-    </w:p>
-    <w:p>
-      <w:pPr>
-        <w:jc w:val="center"/>
-        <w:rPr>
-          <w:rFonts w:ascii="Times New Roman" w:hAnsi="Times New Roman" w:cs="Times New Roman"/>
-          <w:b/>
-          <w:sz w:val="36"/>
-        </w:rPr>
-      </w:pPr>
-    </w:p>
-    <w:p>
-      <w:pPr>
-        <w:rPr>
-          <w:rFonts w:ascii="Times New Roman" w:hAnsi="Times New Roman" w:cs="Times New Roman"/>
-          <w:b/>
-          <w:sz w:val="36"/>
-        </w:rPr>
-      </w:pPr>
-    </w:p>
-    <w:p>
-      <w:pPr>
-        <w:jc w:val="center"/>
-        <w:rPr>
-          <w:rFonts w:ascii="Times New Roman" w:hAnsi="Times New Roman" w:cs="Times New Roman"/>
-          <w:b/>
           <w:sz w:val="40"/>
           <w:szCs w:val="40"/>
         </w:rPr>
       </w:pPr>
-      <w:r>
+    </w:p>
+    <w:p>
+      <w:pPr>
         <w:rPr>
           <w:rFonts w:ascii="Times New Roman" w:hAnsi="Times New Roman" w:cs="Times New Roman"/>
           <w:b/>
           <w:sz w:val="40"/>
           <w:szCs w:val="40"/>
         </w:rPr>
-        <w:t xml:space="preserve">T.C. SELÇUK ÜNİVERSİTESİ </w:t>
-      </w:r>
-    </w:p>
-    <w:p>
-      <w:pPr>
-        <w:jc w:val="center"/>
+      </w:pPr>
+    </w:p>
+    <w:p>
+      <w:pPr>
         <w:rPr>
           <w:rFonts w:ascii="Times New Roman" w:hAnsi="Times New Roman" w:cs="Times New Roman"/>
           <w:b/>
@@ -133,19 +31,600 @@
           <w:szCs w:val="40"/>
         </w:rPr>
       </w:pPr>
-      <w:r>
+    </w:p>
+    <w:p>
+      <w:pPr>
         <w:rPr>
           <w:rFonts w:ascii="Times New Roman" w:hAnsi="Times New Roman" w:cs="Times New Roman"/>
           <w:b/>
           <w:sz w:val="40"/>
           <w:szCs w:val="40"/>
         </w:rPr>
-        <w:t>TEKNOLOJİ FAKÜLTESİ</w:t>
-      </w:r>
-    </w:p>
-    <w:p>
-      <w:pPr>
-        <w:jc w:val="center"/>
+      </w:pPr>
+    </w:p>
+    <w:p>
+      <w:pPr>
+        <w:rPr>
+          <w:rFonts w:ascii="Times New Roman" w:hAnsi="Times New Roman" w:cs="Times New Roman"/>
+          <w:b/>
+          <w:sz w:val="52"/>
+          <w:szCs w:val="50"/>
+        </w:rPr>
+      </w:pPr>
+      <w:r>
+        <w:rPr>
+          <w:rFonts w:ascii="Times New Roman" w:hAnsi="Times New Roman" w:cs="Times New Roman"/>
+          <w:b/>
+          <w:sz w:val="52"/>
+          <w:szCs w:val="50"/>
+        </w:rPr>
+        <w:t>İÇİNDEKİLER</w:t>
+      </w:r>
+    </w:p>
+    <w:p>
+      <w:pPr>
+        <w:rPr>
+          <w:rFonts w:ascii="Times New Roman" w:hAnsi="Times New Roman" w:cs="Times New Roman"/>
+          <w:b/>
+          <w:sz w:val="52"/>
+          <w:szCs w:val="50"/>
+        </w:rPr>
+      </w:pPr>
+    </w:p>
+    <w:p>
+      <w:pPr>
+        <w:rPr>
+          <w:rFonts w:ascii="Times New Roman" w:hAnsi="Times New Roman" w:cs="Times New Roman"/>
+          <w:b/>
+          <w:sz w:val="28"/>
+          <w:szCs w:val="24"/>
+        </w:rPr>
+      </w:pPr>
+      <w:r>
+        <w:rPr>
+          <w:rFonts w:ascii="Times New Roman" w:hAnsi="Times New Roman" w:cs="Times New Roman"/>
+          <w:b/>
+          <w:sz w:val="28"/>
+          <w:szCs w:val="24"/>
+        </w:rPr>
+        <w:t xml:space="preserve">1.Crystal-C ve C# Söz Dizimi Farkları ve İncelenmesi                                                                  </w:t>
+      </w:r>
+    </w:p>
+    <w:p>
+      <w:pPr>
+        <w:rPr>
+          <w:rFonts w:ascii="Times New Roman" w:hAnsi="Times New Roman" w:cs="Times New Roman"/>
+          <w:sz w:val="28"/>
+          <w:szCs w:val="24"/>
+        </w:rPr>
+      </w:pPr>
+      <w:r>
+        <w:rPr>
+          <w:rFonts w:ascii="Times New Roman" w:hAnsi="Times New Roman" w:cs="Times New Roman"/>
+          <w:b/>
+          <w:sz w:val="28"/>
+          <w:szCs w:val="24"/>
+        </w:rPr>
+        <w:t xml:space="preserve">Sayfa </w:t>
+      </w:r>
+      <w:r>
+        <w:rPr>
+          <w:rFonts w:ascii="Times New Roman" w:hAnsi="Times New Roman" w:cs="Times New Roman"/>
+          <w:b/>
+          <w:sz w:val="28"/>
+          <w:szCs w:val="24"/>
+        </w:rPr>
+        <w:t>5</w:t>
+      </w:r>
+      <w:r>
+        <w:rPr>
+          <w:rFonts w:ascii="Times New Roman" w:hAnsi="Times New Roman" w:cs="Times New Roman"/>
+          <w:b/>
+          <w:sz w:val="28"/>
+          <w:szCs w:val="24"/>
+        </w:rPr>
+        <w:t xml:space="preserve"> ||</w:t>
+      </w:r>
+      <w:r>
+        <w:rPr>
+          <w:rFonts w:ascii="Times New Roman" w:hAnsi="Times New Roman" w:cs="Times New Roman"/>
+          <w:sz w:val="28"/>
+          <w:szCs w:val="24"/>
+        </w:rPr>
+        <w:t xml:space="preserve"> </w:t>
+      </w:r>
+      <w:r>
+        <w:rPr>
+          <w:rFonts w:ascii="Times New Roman" w:hAnsi="Times New Roman" w:cs="Times New Roman"/>
+          <w:sz w:val="28"/>
+          <w:szCs w:val="24"/>
+        </w:rPr>
+        <w:tab/>
+      </w:r>
+      <w:r>
+        <w:rPr>
+          <w:rFonts w:ascii="Times New Roman" w:hAnsi="Times New Roman" w:cs="Times New Roman"/>
+          <w:sz w:val="28"/>
+          <w:szCs w:val="24"/>
+        </w:rPr>
+        <w:tab/>
+        <w:t>1.1.Söz dizimi yazdırma örneği</w:t>
+      </w:r>
+    </w:p>
+    <w:p>
+      <w:pPr>
+        <w:rPr>
+          <w:rFonts w:ascii="Times New Roman" w:hAnsi="Times New Roman" w:cs="Times New Roman"/>
+          <w:sz w:val="28"/>
+          <w:szCs w:val="24"/>
+        </w:rPr>
+      </w:pPr>
+      <w:r>
+        <w:rPr>
+          <w:rFonts w:ascii="Times New Roman" w:hAnsi="Times New Roman" w:cs="Times New Roman"/>
+          <w:b/>
+          <w:sz w:val="28"/>
+          <w:szCs w:val="24"/>
+        </w:rPr>
+        <w:t>Sayfa 6</w:t>
+      </w:r>
+      <w:r>
+        <w:rPr>
+          <w:rFonts w:ascii="Times New Roman" w:hAnsi="Times New Roman" w:cs="Times New Roman"/>
+          <w:b/>
+          <w:sz w:val="28"/>
+          <w:szCs w:val="24"/>
+        </w:rPr>
+        <w:t xml:space="preserve">  ||</w:t>
+      </w:r>
+      <w:r>
+        <w:rPr>
+          <w:rFonts w:ascii="Times New Roman" w:hAnsi="Times New Roman" w:cs="Times New Roman"/>
+          <w:sz w:val="28"/>
+          <w:szCs w:val="24"/>
+        </w:rPr>
+        <w:tab/>
+      </w:r>
+      <w:r>
+        <w:rPr>
+          <w:rFonts w:ascii="Times New Roman" w:hAnsi="Times New Roman" w:cs="Times New Roman"/>
+          <w:sz w:val="28"/>
+          <w:szCs w:val="24"/>
+        </w:rPr>
+        <w:tab/>
+        <w:t>1.2.Tek-Çift sayı örneği</w:t>
+      </w:r>
+    </w:p>
+    <w:p>
+      <w:pPr>
+        <w:rPr>
+          <w:rFonts w:ascii="Times New Roman" w:hAnsi="Times New Roman" w:cs="Times New Roman"/>
+          <w:sz w:val="28"/>
+          <w:szCs w:val="24"/>
+        </w:rPr>
+      </w:pPr>
+      <w:r>
+        <w:rPr>
+          <w:rFonts w:ascii="Times New Roman" w:hAnsi="Times New Roman" w:cs="Times New Roman"/>
+          <w:b/>
+          <w:sz w:val="28"/>
+          <w:szCs w:val="24"/>
+        </w:rPr>
+        <w:t>Sayfa 7</w:t>
+      </w:r>
+      <w:r>
+        <w:rPr>
+          <w:rFonts w:ascii="Times New Roman" w:hAnsi="Times New Roman" w:cs="Times New Roman"/>
+          <w:b/>
+          <w:sz w:val="28"/>
+          <w:szCs w:val="24"/>
+        </w:rPr>
+        <w:t xml:space="preserve">  ||</w:t>
+      </w:r>
+      <w:r>
+        <w:rPr>
+          <w:rFonts w:ascii="Times New Roman" w:hAnsi="Times New Roman" w:cs="Times New Roman"/>
+          <w:sz w:val="28"/>
+          <w:szCs w:val="24"/>
+        </w:rPr>
+        <w:t xml:space="preserve"> </w:t>
+      </w:r>
+      <w:r>
+        <w:rPr>
+          <w:rFonts w:ascii="Times New Roman" w:hAnsi="Times New Roman" w:cs="Times New Roman"/>
+          <w:sz w:val="28"/>
+          <w:szCs w:val="24"/>
+        </w:rPr>
+        <w:tab/>
+      </w:r>
+      <w:r>
+        <w:rPr>
+          <w:rFonts w:ascii="Times New Roman" w:hAnsi="Times New Roman" w:cs="Times New Roman"/>
+          <w:sz w:val="28"/>
+          <w:szCs w:val="24"/>
+        </w:rPr>
+        <w:tab/>
+        <w:t>1.3.2 ve 7’ye tam bölünebilme örneği</w:t>
+      </w:r>
+    </w:p>
+    <w:p>
+      <w:pPr>
+        <w:rPr>
+          <w:rFonts w:ascii="Times New Roman" w:hAnsi="Times New Roman" w:cs="Times New Roman"/>
+          <w:b/>
+          <w:sz w:val="28"/>
+          <w:szCs w:val="24"/>
+        </w:rPr>
+      </w:pPr>
+      <w:r>
+        <w:rPr>
+          <w:rFonts w:ascii="Times New Roman" w:hAnsi="Times New Roman" w:cs="Times New Roman"/>
+          <w:b/>
+          <w:sz w:val="28"/>
+          <w:szCs w:val="24"/>
+        </w:rPr>
+        <w:t xml:space="preserve">2. Crystal-C ve C# Ram Hafızası Oranları ve İncelenmesi                                                                  </w:t>
+      </w:r>
+    </w:p>
+    <w:p>
+      <w:pPr>
+        <w:rPr>
+          <w:rFonts w:ascii="Times New Roman" w:hAnsi="Times New Roman" w:cs="Times New Roman"/>
+          <w:sz w:val="28"/>
+          <w:szCs w:val="24"/>
+        </w:rPr>
+      </w:pPr>
+      <w:r>
+        <w:rPr>
+          <w:rFonts w:ascii="Times New Roman" w:hAnsi="Times New Roman" w:cs="Times New Roman"/>
+          <w:b/>
+          <w:sz w:val="28"/>
+          <w:szCs w:val="24"/>
+        </w:rPr>
+        <w:t>Sayfa 11 ||</w:t>
+      </w:r>
+      <w:r>
+        <w:rPr>
+          <w:rFonts w:ascii="Times New Roman" w:hAnsi="Times New Roman" w:cs="Times New Roman"/>
+          <w:sz w:val="28"/>
+          <w:szCs w:val="24"/>
+        </w:rPr>
+        <w:t xml:space="preserve"> </w:t>
+      </w:r>
+      <w:r>
+        <w:rPr>
+          <w:rFonts w:ascii="Times New Roman" w:hAnsi="Times New Roman" w:cs="Times New Roman"/>
+          <w:sz w:val="28"/>
+          <w:szCs w:val="24"/>
+        </w:rPr>
+        <w:tab/>
+        <w:t>2.1.0 ile 20 arası sayılar ve kareleri</w:t>
+      </w:r>
+    </w:p>
+    <w:p>
+      <w:pPr>
+        <w:rPr>
+          <w:rFonts w:ascii="Times New Roman" w:hAnsi="Times New Roman" w:cs="Times New Roman"/>
+          <w:sz w:val="28"/>
+          <w:szCs w:val="24"/>
+        </w:rPr>
+      </w:pPr>
+      <w:r>
+        <w:rPr>
+          <w:rFonts w:ascii="Times New Roman" w:hAnsi="Times New Roman" w:cs="Times New Roman"/>
+          <w:b/>
+          <w:sz w:val="28"/>
+          <w:szCs w:val="24"/>
+        </w:rPr>
+        <w:t>Sayfa 15</w:t>
+      </w:r>
+      <w:r>
+        <w:rPr>
+          <w:rFonts w:ascii="Times New Roman" w:hAnsi="Times New Roman" w:cs="Times New Roman"/>
+          <w:b/>
+          <w:sz w:val="28"/>
+          <w:szCs w:val="24"/>
+        </w:rPr>
+        <w:t xml:space="preserve"> ||</w:t>
+      </w:r>
+      <w:r>
+        <w:rPr>
+          <w:rFonts w:ascii="Times New Roman" w:hAnsi="Times New Roman" w:cs="Times New Roman"/>
+          <w:sz w:val="28"/>
+          <w:szCs w:val="24"/>
+        </w:rPr>
+        <w:t xml:space="preserve"> </w:t>
+      </w:r>
+      <w:r>
+        <w:rPr>
+          <w:rFonts w:ascii="Times New Roman" w:hAnsi="Times New Roman" w:cs="Times New Roman"/>
+          <w:sz w:val="28"/>
+          <w:szCs w:val="24"/>
+        </w:rPr>
+        <w:tab/>
+        <w:t>2.2.Dizinin maksimumunu ve minimumunu bulma</w:t>
+      </w:r>
+    </w:p>
+    <w:p>
+      <w:pPr>
+        <w:rPr>
+          <w:rFonts w:ascii="Times New Roman" w:hAnsi="Times New Roman" w:cs="Times New Roman"/>
+          <w:sz w:val="28"/>
+          <w:szCs w:val="24"/>
+        </w:rPr>
+      </w:pPr>
+      <w:r>
+        <w:rPr>
+          <w:rFonts w:ascii="Times New Roman" w:hAnsi="Times New Roman" w:cs="Times New Roman"/>
+          <w:b/>
+          <w:sz w:val="28"/>
+          <w:szCs w:val="24"/>
+        </w:rPr>
+        <w:t>Sayfa 18</w:t>
+      </w:r>
+      <w:r>
+        <w:rPr>
+          <w:rFonts w:ascii="Times New Roman" w:hAnsi="Times New Roman" w:cs="Times New Roman"/>
+          <w:b/>
+          <w:sz w:val="28"/>
+          <w:szCs w:val="24"/>
+        </w:rPr>
+        <w:t xml:space="preserve"> ||</w:t>
+      </w:r>
+      <w:r>
+        <w:rPr>
+          <w:rFonts w:ascii="Times New Roman" w:hAnsi="Times New Roman" w:cs="Times New Roman"/>
+          <w:sz w:val="28"/>
+          <w:szCs w:val="24"/>
+        </w:rPr>
+        <w:t xml:space="preserve"> </w:t>
+      </w:r>
+      <w:r>
+        <w:rPr>
+          <w:rFonts w:ascii="Times New Roman" w:hAnsi="Times New Roman" w:cs="Times New Roman"/>
+          <w:sz w:val="28"/>
+          <w:szCs w:val="24"/>
+        </w:rPr>
+        <w:tab/>
+        <w:t xml:space="preserve">2.3.4 işlem </w:t>
+      </w:r>
+    </w:p>
+    <w:p>
+      <w:pPr>
+        <w:rPr>
+          <w:rFonts w:ascii="Times New Roman" w:hAnsi="Times New Roman" w:cs="Times New Roman"/>
+          <w:b/>
+          <w:sz w:val="28"/>
+          <w:szCs w:val="24"/>
+        </w:rPr>
+      </w:pPr>
+      <w:r>
+        <w:rPr>
+          <w:rFonts w:ascii="Times New Roman" w:hAnsi="Times New Roman" w:cs="Times New Roman"/>
+          <w:b/>
+          <w:sz w:val="28"/>
+          <w:szCs w:val="24"/>
+        </w:rPr>
+        <w:t xml:space="preserve">3. Crystal-C ve C# CPU Oranları ve İncelenmesi                                                                  </w:t>
+      </w:r>
+    </w:p>
+    <w:p>
+      <w:pPr>
+        <w:rPr>
+          <w:rFonts w:ascii="Times New Roman" w:hAnsi="Times New Roman" w:cs="Times New Roman"/>
+          <w:sz w:val="28"/>
+          <w:szCs w:val="24"/>
+        </w:rPr>
+      </w:pPr>
+      <w:r>
+        <w:rPr>
+          <w:rFonts w:ascii="Times New Roman" w:hAnsi="Times New Roman" w:cs="Times New Roman"/>
+          <w:b/>
+          <w:sz w:val="28"/>
+          <w:szCs w:val="24"/>
+        </w:rPr>
+        <w:t>Sayfa 22</w:t>
+      </w:r>
+      <w:r>
+        <w:rPr>
+          <w:rFonts w:ascii="Times New Roman" w:hAnsi="Times New Roman" w:cs="Times New Roman"/>
+          <w:b/>
+          <w:sz w:val="28"/>
+          <w:szCs w:val="24"/>
+        </w:rPr>
+        <w:t xml:space="preserve"> ||</w:t>
+      </w:r>
+      <w:r>
+        <w:rPr>
+          <w:rFonts w:ascii="Times New Roman" w:hAnsi="Times New Roman" w:cs="Times New Roman"/>
+          <w:sz w:val="28"/>
+          <w:szCs w:val="24"/>
+        </w:rPr>
+        <w:t xml:space="preserve"> </w:t>
+      </w:r>
+      <w:r>
+        <w:rPr>
+          <w:rFonts w:ascii="Times New Roman" w:hAnsi="Times New Roman" w:cs="Times New Roman"/>
+          <w:sz w:val="28"/>
+          <w:szCs w:val="24"/>
+        </w:rPr>
+        <w:tab/>
+        <w:t>3.1.Vize-final geçme kalma</w:t>
+      </w:r>
+    </w:p>
+    <w:p>
+      <w:pPr>
+        <w:rPr>
+          <w:rFonts w:ascii="Times New Roman" w:hAnsi="Times New Roman" w:cs="Times New Roman"/>
+          <w:sz w:val="28"/>
+          <w:szCs w:val="24"/>
+        </w:rPr>
+      </w:pPr>
+      <w:r>
+        <w:rPr>
+          <w:rFonts w:ascii="Times New Roman" w:hAnsi="Times New Roman" w:cs="Times New Roman"/>
+          <w:b/>
+          <w:sz w:val="28"/>
+          <w:szCs w:val="24"/>
+        </w:rPr>
+        <w:t>Sayfa 24</w:t>
+      </w:r>
+      <w:r>
+        <w:rPr>
+          <w:rFonts w:ascii="Times New Roman" w:hAnsi="Times New Roman" w:cs="Times New Roman"/>
+          <w:b/>
+          <w:sz w:val="28"/>
+          <w:szCs w:val="24"/>
+        </w:rPr>
+        <w:t xml:space="preserve"> ||</w:t>
+      </w:r>
+      <w:r>
+        <w:rPr>
+          <w:rFonts w:ascii="Times New Roman" w:hAnsi="Times New Roman" w:cs="Times New Roman"/>
+          <w:sz w:val="28"/>
+          <w:szCs w:val="24"/>
+        </w:rPr>
+        <w:t xml:space="preserve"> </w:t>
+      </w:r>
+      <w:r>
+        <w:rPr>
+          <w:rFonts w:ascii="Times New Roman" w:hAnsi="Times New Roman" w:cs="Times New Roman"/>
+          <w:sz w:val="28"/>
+          <w:szCs w:val="24"/>
+        </w:rPr>
+        <w:tab/>
+        <w:t>3.2.Şirket veri tabanı</w:t>
+      </w:r>
+    </w:p>
+    <w:p>
+      <w:pPr>
+        <w:rPr>
+          <w:rFonts w:ascii="Times New Roman" w:hAnsi="Times New Roman" w:cs="Times New Roman"/>
+          <w:sz w:val="28"/>
+          <w:szCs w:val="24"/>
+        </w:rPr>
+      </w:pPr>
+      <w:r>
+        <w:rPr>
+          <w:rFonts w:ascii="Times New Roman" w:hAnsi="Times New Roman" w:cs="Times New Roman"/>
+          <w:b/>
+          <w:sz w:val="28"/>
+          <w:szCs w:val="24"/>
+        </w:rPr>
+        <w:t>Sayfa 28</w:t>
+      </w:r>
+      <w:r>
+        <w:rPr>
+          <w:rFonts w:ascii="Times New Roman" w:hAnsi="Times New Roman" w:cs="Times New Roman"/>
+          <w:b/>
+          <w:sz w:val="28"/>
+          <w:szCs w:val="24"/>
+        </w:rPr>
+        <w:t xml:space="preserve"> ||</w:t>
+      </w:r>
+      <w:r>
+        <w:rPr>
+          <w:rFonts w:ascii="Times New Roman" w:hAnsi="Times New Roman" w:cs="Times New Roman"/>
+          <w:sz w:val="28"/>
+          <w:szCs w:val="24"/>
+        </w:rPr>
+        <w:t xml:space="preserve"> </w:t>
+      </w:r>
+      <w:r>
+        <w:rPr>
+          <w:rFonts w:ascii="Times New Roman" w:hAnsi="Times New Roman" w:cs="Times New Roman"/>
+          <w:sz w:val="28"/>
+          <w:szCs w:val="24"/>
+        </w:rPr>
+        <w:tab/>
+      </w:r>
+      <w:r>
+        <w:rPr>
+          <w:rFonts w:ascii="Times New Roman" w:hAnsi="Times New Roman" w:cs="Times New Roman"/>
+          <w:sz w:val="28"/>
+          <w:szCs w:val="24"/>
+        </w:rPr>
+        <w:t>3.3</w:t>
+      </w:r>
+      <w:r>
+        <w:rPr>
+          <w:rFonts w:ascii="Times New Roman" w:hAnsi="Times New Roman" w:cs="Times New Roman"/>
+          <w:sz w:val="28"/>
+          <w:szCs w:val="24"/>
+        </w:rPr>
+        <w:t>.</w:t>
+      </w:r>
+      <w:r>
+        <w:rPr>
+          <w:rFonts w:ascii="Times New Roman" w:hAnsi="Times New Roman" w:cs="Times New Roman"/>
+          <w:sz w:val="28"/>
+          <w:szCs w:val="24"/>
+        </w:rPr>
+        <w:t>Dizi sıralama</w:t>
+      </w:r>
+    </w:p>
+    <w:p>
+      <w:pPr>
+        <w:rPr>
+          <w:rFonts w:ascii="Times New Roman" w:hAnsi="Times New Roman" w:cs="Times New Roman"/>
+          <w:sz w:val="28"/>
+          <w:szCs w:val="24"/>
+        </w:rPr>
+      </w:pPr>
+      <w:r>
+        <w:rPr>
+          <w:rFonts w:ascii="Times New Roman" w:hAnsi="Times New Roman" w:cs="Times New Roman"/>
+          <w:b/>
+          <w:sz w:val="28"/>
+          <w:szCs w:val="24"/>
+        </w:rPr>
+        <w:t>Sayfa 32</w:t>
+      </w:r>
+      <w:r>
+        <w:rPr>
+          <w:rFonts w:ascii="Times New Roman" w:hAnsi="Times New Roman" w:cs="Times New Roman"/>
+          <w:b/>
+          <w:sz w:val="28"/>
+          <w:szCs w:val="24"/>
+        </w:rPr>
+        <w:t xml:space="preserve"> ||</w:t>
+      </w:r>
+      <w:r>
+        <w:rPr>
+          <w:rFonts w:ascii="Times New Roman" w:hAnsi="Times New Roman" w:cs="Times New Roman"/>
+          <w:sz w:val="28"/>
+          <w:szCs w:val="24"/>
+        </w:rPr>
+        <w:t xml:space="preserve"> </w:t>
+      </w:r>
+      <w:r>
+        <w:rPr>
+          <w:rFonts w:ascii="Times New Roman" w:hAnsi="Times New Roman" w:cs="Times New Roman"/>
+          <w:sz w:val="28"/>
+          <w:szCs w:val="24"/>
+        </w:rPr>
+        <w:tab/>
+      </w:r>
+      <w:r>
+        <w:rPr>
+          <w:rFonts w:ascii="Times New Roman" w:hAnsi="Times New Roman" w:cs="Times New Roman"/>
+          <w:sz w:val="28"/>
+          <w:szCs w:val="24"/>
+        </w:rPr>
+        <w:t>KAYNAKÇA</w:t>
+      </w:r>
+    </w:p>
+    <w:p>
+      <w:pPr>
+        <w:rPr>
+          <w:rFonts w:ascii="Times New Roman" w:hAnsi="Times New Roman" w:cs="Times New Roman"/>
+          <w:sz w:val="28"/>
+          <w:szCs w:val="24"/>
+        </w:rPr>
+      </w:pPr>
+    </w:p>
+    <w:p>
+      <w:pPr>
         <w:rPr>
           <w:rFonts w:ascii="Times New Roman" w:hAnsi="Times New Roman" w:cs="Times New Roman"/>
           <w:b/>
@@ -153,918 +632,6 @@
           <w:szCs w:val="40"/>
         </w:rPr>
       </w:pPr>
-      <w:r>
-        <w:rPr>
-          <w:rFonts w:ascii="Times New Roman" w:hAnsi="Times New Roman" w:cs="Times New Roman"/>
-          <w:b/>
-          <w:sz w:val="40"/>
-          <w:szCs w:val="40"/>
-        </w:rPr>
-        <w:t>BİLGİSAYAR MÜHENDİSLİĞİ BÖLÜMÜ</w:t>
-      </w:r>
-    </w:p>
-    <w:p>
-      <w:pPr>
-        <w:jc w:val="center"/>
-        <w:rPr>
-          <w:rFonts w:ascii="Times New Roman" w:hAnsi="Times New Roman" w:cs="Times New Roman"/>
-          <w:b/>
-          <w:sz w:val="40"/>
-          <w:szCs w:val="40"/>
-        </w:rPr>
-      </w:pPr>
-      <w:r>
-        <w:rPr>
-          <w:rFonts w:ascii="Times New Roman" w:hAnsi="Times New Roman" w:cs="Times New Roman"/>
-          <w:b/>
-          <w:sz w:val="40"/>
-          <w:szCs w:val="40"/>
-        </w:rPr>
-        <w:t>PROJE TABANLI ÖĞRENME DERSİ</w:t>
-      </w:r>
-    </w:p>
-    <w:p>
-      <w:pPr>
-        <w:jc w:val="center"/>
-        <w:rPr>
-          <w:rFonts w:ascii="Times New Roman" w:hAnsi="Times New Roman" w:cs="Times New Roman"/>
-          <w:b/>
-          <w:sz w:val="40"/>
-          <w:szCs w:val="40"/>
-        </w:rPr>
-      </w:pPr>
-      <w:r>
-        <w:rPr>
-          <w:rFonts w:ascii="Times New Roman" w:hAnsi="Times New Roman" w:cs="Times New Roman"/>
-          <w:b/>
-          <w:sz w:val="40"/>
-          <w:szCs w:val="40"/>
-        </w:rPr>
-        <w:t>VİZE</w:t>
-      </w:r>
-      <w:r>
-        <w:rPr>
-          <w:rFonts w:ascii="Times New Roman" w:hAnsi="Times New Roman" w:cs="Times New Roman"/>
-          <w:b/>
-          <w:sz w:val="40"/>
-          <w:szCs w:val="40"/>
-        </w:rPr>
-        <w:t xml:space="preserve"> RAPORU</w:t>
-      </w:r>
-    </w:p>
-    <w:p>
-      <w:pPr>
-        <w:jc w:val="center"/>
-        <w:rPr>
-          <w:rFonts w:ascii="Times New Roman" w:hAnsi="Times New Roman" w:cs="Times New Roman"/>
-          <w:b/>
-          <w:sz w:val="40"/>
-          <w:szCs w:val="40"/>
-        </w:rPr>
-      </w:pPr>
-      <w:r>
-        <w:rPr>
-          <w:rFonts w:ascii="Times New Roman" w:hAnsi="Times New Roman" w:cs="Times New Roman"/>
-          <w:b/>
-          <w:sz w:val="40"/>
-          <w:szCs w:val="40"/>
-        </w:rPr>
-        <w:t>CRYSTAL PROGRAMLAMA DİLİ ANLATIM</w:t>
-      </w:r>
-    </w:p>
-    <w:p>
-      <w:pPr>
-        <w:jc w:val="center"/>
-        <w:rPr>
-          <w:rFonts w:ascii="Times New Roman" w:hAnsi="Times New Roman" w:cs="Times New Roman"/>
-          <w:b/>
-          <w:sz w:val="40"/>
-          <w:szCs w:val="40"/>
-        </w:rPr>
-      </w:pPr>
-      <w:r>
-        <w:rPr>
-          <w:rFonts w:ascii="Times New Roman" w:hAnsi="Times New Roman" w:cs="Times New Roman"/>
-          <w:b/>
-          <w:sz w:val="40"/>
-          <w:szCs w:val="40"/>
-        </w:rPr>
-        <w:t xml:space="preserve">PROJE DANIŞMANI: </w:t>
-      </w:r>
-      <w:r>
-        <w:rPr>
-          <w:rFonts w:ascii="Times New Roman" w:hAnsi="Times New Roman" w:cs="Times New Roman"/>
-          <w:b/>
-          <w:sz w:val="40"/>
-          <w:szCs w:val="40"/>
-        </w:rPr>
-        <w:t xml:space="preserve">Dr. </w:t>
-      </w:r>
-      <w:r>
-        <w:rPr>
-          <w:rFonts w:ascii="Times New Roman" w:hAnsi="Times New Roman" w:cs="Times New Roman"/>
-          <w:b/>
-          <w:sz w:val="40"/>
-          <w:szCs w:val="40"/>
-        </w:rPr>
-        <w:t>S</w:t>
-      </w:r>
-      <w:r>
-        <w:rPr>
-          <w:rFonts w:ascii="Times New Roman" w:hAnsi="Times New Roman" w:cs="Times New Roman"/>
-          <w:b/>
-          <w:sz w:val="40"/>
-          <w:szCs w:val="40"/>
-        </w:rPr>
-        <w:t xml:space="preserve">elahattin </w:t>
-      </w:r>
-      <w:r>
-        <w:rPr>
-          <w:rFonts w:ascii="Times New Roman" w:hAnsi="Times New Roman" w:cs="Times New Roman"/>
-          <w:b/>
-          <w:sz w:val="40"/>
-          <w:szCs w:val="40"/>
-        </w:rPr>
-        <w:t>ALAN</w:t>
-      </w:r>
-    </w:p>
-    <w:p>
-      <w:pPr>
-        <w:jc w:val="center"/>
-        <w:rPr>
-          <w:rFonts w:ascii="Times New Roman" w:hAnsi="Times New Roman" w:cs="Times New Roman"/>
-          <w:b/>
-          <w:sz w:val="40"/>
-          <w:szCs w:val="40"/>
-        </w:rPr>
-      </w:pPr>
-      <w:r>
-        <w:rPr>
-          <w:rFonts w:ascii="Times New Roman" w:hAnsi="Times New Roman" w:cs="Times New Roman"/>
-          <w:b/>
-          <w:sz w:val="40"/>
-          <w:szCs w:val="40"/>
-        </w:rPr>
-        <w:t xml:space="preserve">PROJE SAHİBİ: </w:t>
-      </w:r>
-      <w:r>
-        <w:rPr>
-          <w:rFonts w:ascii="Times New Roman" w:hAnsi="Times New Roman" w:cs="Times New Roman"/>
-          <w:b/>
-          <w:sz w:val="40"/>
-          <w:szCs w:val="40"/>
-        </w:rPr>
-        <w:t xml:space="preserve">Erol Can </w:t>
-      </w:r>
-      <w:r>
-        <w:rPr>
-          <w:rFonts w:ascii="Times New Roman" w:hAnsi="Times New Roman" w:cs="Times New Roman"/>
-          <w:b/>
-          <w:sz w:val="40"/>
-          <w:szCs w:val="40"/>
-        </w:rPr>
-        <w:t>DEMİR</w:t>
-      </w:r>
-    </w:p>
-    <w:p>
-      <w:pPr>
-        <w:jc w:val="center"/>
-        <w:rPr>
-          <w:rFonts w:ascii="Times New Roman" w:hAnsi="Times New Roman" w:cs="Times New Roman"/>
-          <w:b/>
-          <w:sz w:val="40"/>
-          <w:szCs w:val="40"/>
-        </w:rPr>
-      </w:pPr>
-      <w:r>
-        <w:rPr>
-          <w:rFonts w:ascii="Times New Roman" w:hAnsi="Times New Roman" w:cs="Times New Roman"/>
-          <w:b/>
-          <w:sz w:val="40"/>
-          <w:szCs w:val="40"/>
-        </w:rPr>
-        <w:t>NUMARA: 163311036</w:t>
-      </w:r>
-    </w:p>
-    <w:p>
-      <w:pPr>
-        <w:rPr>
-          <w:rFonts w:ascii="Times New Roman" w:hAnsi="Times New Roman" w:cs="Times New Roman"/>
-          <w:b/>
-          <w:sz w:val="40"/>
-          <w:szCs w:val="40"/>
-        </w:rPr>
-      </w:pPr>
-    </w:p>
-    <w:p>
-      <w:pPr>
-        <w:rPr>
-          <w:rFonts w:ascii="Times New Roman" w:hAnsi="Times New Roman" w:cs="Times New Roman"/>
-          <w:b/>
-          <w:sz w:val="40"/>
-          <w:szCs w:val="40"/>
-        </w:rPr>
-      </w:pPr>
-      <w:r>
-        <w:rPr>
-          <w:rFonts w:ascii="Times New Roman" w:hAnsi="Times New Roman" w:cs="Times New Roman"/>
-          <w:b/>
-          <w:sz w:val="40"/>
-          <w:szCs w:val="40"/>
-        </w:rPr>
-        <w:br w:type="page"/>
-      </w:r>
-    </w:p>
-    <w:p>
-      <w:pPr>
-        <w:rPr>
-          <w:rFonts w:ascii="Times New Roman" w:hAnsi="Times New Roman" w:cs="Times New Roman"/>
-          <w:b/>
-          <w:sz w:val="40"/>
-          <w:szCs w:val="40"/>
-        </w:rPr>
-      </w:pPr>
-    </w:p>
-    <w:p>
-      <w:pPr>
-        <w:rPr>
-          <w:rFonts w:ascii="Times New Roman" w:hAnsi="Times New Roman" w:cs="Times New Roman"/>
-          <w:b/>
-          <w:sz w:val="40"/>
-          <w:szCs w:val="40"/>
-        </w:rPr>
-      </w:pPr>
-    </w:p>
-    <w:p>
-      <w:pPr>
-        <w:rPr>
-          <w:rFonts w:ascii="Times New Roman" w:hAnsi="Times New Roman" w:cs="Times New Roman"/>
-          <w:b/>
-          <w:sz w:val="40"/>
-          <w:szCs w:val="40"/>
-        </w:rPr>
-      </w:pPr>
-    </w:p>
-    <w:p>
-      <w:pPr>
-        <w:rPr>
-          <w:rFonts w:ascii="Times New Roman" w:hAnsi="Times New Roman" w:cs="Times New Roman"/>
-          <w:b/>
-          <w:sz w:val="40"/>
-          <w:szCs w:val="40"/>
-        </w:rPr>
-      </w:pPr>
-    </w:p>
-    <w:p>
-      <w:pPr>
-        <w:rPr>
-          <w:rFonts w:ascii="Times New Roman" w:hAnsi="Times New Roman" w:cs="Times New Roman"/>
-          <w:b/>
-          <w:sz w:val="52"/>
-          <w:szCs w:val="50"/>
-        </w:rPr>
-      </w:pPr>
-      <w:r>
-        <w:rPr>
-          <w:rFonts w:ascii="Times New Roman" w:hAnsi="Times New Roman" w:cs="Times New Roman"/>
-          <w:b/>
-          <w:sz w:val="52"/>
-          <w:szCs w:val="50"/>
-        </w:rPr>
-        <w:t>İÇİNDEKİLER</w:t>
-      </w:r>
-    </w:p>
-    <w:p>
-      <w:pPr>
-        <w:rPr>
-          <w:rFonts w:ascii="Times New Roman" w:hAnsi="Times New Roman" w:cs="Times New Roman"/>
-          <w:b/>
-          <w:sz w:val="52"/>
-          <w:szCs w:val="50"/>
-        </w:rPr>
-      </w:pPr>
-    </w:p>
-    <w:p>
-      <w:pPr>
-        <w:rPr>
-          <w:rFonts w:ascii="Times New Roman" w:hAnsi="Times New Roman" w:cs="Times New Roman"/>
-          <w:b/>
-          <w:sz w:val="28"/>
-          <w:szCs w:val="24"/>
-        </w:rPr>
-      </w:pPr>
-      <w:r>
-        <w:rPr>
-          <w:rFonts w:ascii="Times New Roman" w:hAnsi="Times New Roman" w:cs="Times New Roman"/>
-          <w:b/>
-          <w:sz w:val="28"/>
-          <w:szCs w:val="24"/>
-        </w:rPr>
-        <w:t>1.</w:t>
-      </w:r>
-      <w:proofErr w:type="spellStart"/>
-      <w:r>
-        <w:rPr>
-          <w:rFonts w:ascii="Times New Roman" w:hAnsi="Times New Roman" w:cs="Times New Roman"/>
-          <w:b/>
-          <w:sz w:val="28"/>
-          <w:szCs w:val="24"/>
-        </w:rPr>
-        <w:t>Crystal</w:t>
-      </w:r>
-      <w:proofErr w:type="spellEnd"/>
-      <w:r>
-        <w:rPr>
-          <w:rFonts w:ascii="Times New Roman" w:hAnsi="Times New Roman" w:cs="Times New Roman"/>
-          <w:b/>
-          <w:sz w:val="28"/>
-          <w:szCs w:val="24"/>
-        </w:rPr>
-        <w:t xml:space="preserve">-C ve C# Söz Dizimi Farkları ve İncelenmesi                                                                  </w:t>
-      </w:r>
-    </w:p>
-    <w:p>
-      <w:pPr>
-        <w:rPr>
-          <w:rFonts w:ascii="Times New Roman" w:hAnsi="Times New Roman" w:cs="Times New Roman"/>
-          <w:sz w:val="28"/>
-          <w:szCs w:val="24"/>
-        </w:rPr>
-      </w:pPr>
-      <w:r>
-        <w:rPr>
-          <w:rFonts w:ascii="Times New Roman" w:hAnsi="Times New Roman" w:cs="Times New Roman"/>
-          <w:b/>
-          <w:sz w:val="28"/>
-          <w:szCs w:val="24"/>
-        </w:rPr>
-        <w:t xml:space="preserve">Sayfa </w:t>
-      </w:r>
-      <w:r>
-        <w:rPr>
-          <w:rFonts w:ascii="Times New Roman" w:hAnsi="Times New Roman" w:cs="Times New Roman"/>
-          <w:b/>
-          <w:sz w:val="28"/>
-          <w:szCs w:val="24"/>
-        </w:rPr>
-        <w:t>5</w:t>
-      </w:r>
-      <w:r>
-        <w:rPr>
-          <w:rFonts w:ascii="Times New Roman" w:hAnsi="Times New Roman" w:cs="Times New Roman"/>
-          <w:b/>
-          <w:sz w:val="28"/>
-          <w:szCs w:val="24"/>
-        </w:rPr>
-        <w:t xml:space="preserve"> ||</w:t>
-      </w:r>
-      <w:r>
-        <w:rPr>
-          <w:rFonts w:ascii="Times New Roman" w:hAnsi="Times New Roman" w:cs="Times New Roman"/>
-          <w:sz w:val="28"/>
-          <w:szCs w:val="24"/>
-        </w:rPr>
-        <w:t xml:space="preserve"> </w:t>
-      </w:r>
-      <w:r>
-        <w:rPr>
-          <w:rFonts w:ascii="Times New Roman" w:hAnsi="Times New Roman" w:cs="Times New Roman"/>
-          <w:sz w:val="28"/>
-          <w:szCs w:val="24"/>
-        </w:rPr>
-        <w:tab/>
-      </w:r>
-      <w:r>
-        <w:rPr>
-          <w:rFonts w:ascii="Times New Roman" w:hAnsi="Times New Roman" w:cs="Times New Roman"/>
-          <w:sz w:val="28"/>
-          <w:szCs w:val="24"/>
-        </w:rPr>
-        <w:tab/>
-        <w:t>1.1.Söz dizimi yazdırma örneği</w:t>
-      </w:r>
-    </w:p>
-    <w:p>
-      <w:pPr>
-        <w:rPr>
-          <w:rFonts w:ascii="Times New Roman" w:hAnsi="Times New Roman" w:cs="Times New Roman"/>
-          <w:sz w:val="28"/>
-          <w:szCs w:val="24"/>
-        </w:rPr>
-      </w:pPr>
-      <w:r>
-        <w:rPr>
-          <w:rFonts w:ascii="Times New Roman" w:hAnsi="Times New Roman" w:cs="Times New Roman"/>
-          <w:b/>
-          <w:sz w:val="28"/>
-          <w:szCs w:val="24"/>
-        </w:rPr>
-        <w:t>Sayfa 6</w:t>
-      </w:r>
-      <w:r>
-        <w:rPr>
-          <w:rFonts w:ascii="Times New Roman" w:hAnsi="Times New Roman" w:cs="Times New Roman"/>
-          <w:b/>
-          <w:sz w:val="28"/>
-          <w:szCs w:val="24"/>
-        </w:rPr>
-        <w:t xml:space="preserve">  ||</w:t>
-      </w:r>
-      <w:r>
-        <w:rPr>
-          <w:rFonts w:ascii="Times New Roman" w:hAnsi="Times New Roman" w:cs="Times New Roman"/>
-          <w:sz w:val="28"/>
-          <w:szCs w:val="24"/>
-        </w:rPr>
-        <w:tab/>
-      </w:r>
-      <w:r>
-        <w:rPr>
-          <w:rFonts w:ascii="Times New Roman" w:hAnsi="Times New Roman" w:cs="Times New Roman"/>
-          <w:sz w:val="28"/>
-          <w:szCs w:val="24"/>
-        </w:rPr>
-        <w:tab/>
-        <w:t>1.2.Tek-Çift sayı örneği</w:t>
-      </w:r>
-    </w:p>
-    <w:p>
-      <w:pPr>
-        <w:rPr>
-          <w:rFonts w:ascii="Times New Roman" w:hAnsi="Times New Roman" w:cs="Times New Roman"/>
-          <w:sz w:val="28"/>
-          <w:szCs w:val="24"/>
-        </w:rPr>
-      </w:pPr>
-      <w:r>
-        <w:rPr>
-          <w:rFonts w:ascii="Times New Roman" w:hAnsi="Times New Roman" w:cs="Times New Roman"/>
-          <w:b/>
-          <w:sz w:val="28"/>
-          <w:szCs w:val="24"/>
-        </w:rPr>
-        <w:t>Sayfa 7</w:t>
-      </w:r>
-      <w:r>
-        <w:rPr>
-          <w:rFonts w:ascii="Times New Roman" w:hAnsi="Times New Roman" w:cs="Times New Roman"/>
-          <w:b/>
-          <w:sz w:val="28"/>
-          <w:szCs w:val="24"/>
-        </w:rPr>
-        <w:t xml:space="preserve">  ||</w:t>
-      </w:r>
-      <w:r>
-        <w:rPr>
-          <w:rFonts w:ascii="Times New Roman" w:hAnsi="Times New Roman" w:cs="Times New Roman"/>
-          <w:sz w:val="28"/>
-          <w:szCs w:val="24"/>
-        </w:rPr>
-        <w:t xml:space="preserve"> </w:t>
-      </w:r>
-      <w:r>
-        <w:rPr>
-          <w:rFonts w:ascii="Times New Roman" w:hAnsi="Times New Roman" w:cs="Times New Roman"/>
-          <w:sz w:val="28"/>
-          <w:szCs w:val="24"/>
-        </w:rPr>
-        <w:tab/>
-      </w:r>
-      <w:r>
-        <w:rPr>
-          <w:rFonts w:ascii="Times New Roman" w:hAnsi="Times New Roman" w:cs="Times New Roman"/>
-          <w:sz w:val="28"/>
-          <w:szCs w:val="24"/>
-        </w:rPr>
-        <w:tab/>
-        <w:t>1.3.2 ve 7’ye tam bölünebilme örneği</w:t>
-      </w:r>
-    </w:p>
-    <w:p>
-      <w:pPr>
-        <w:rPr>
-          <w:rFonts w:ascii="Times New Roman" w:hAnsi="Times New Roman" w:cs="Times New Roman"/>
-          <w:b/>
-          <w:sz w:val="28"/>
-          <w:szCs w:val="24"/>
-        </w:rPr>
-      </w:pPr>
-      <w:r>
-        <w:rPr>
-          <w:rFonts w:ascii="Times New Roman" w:hAnsi="Times New Roman" w:cs="Times New Roman"/>
-          <w:b/>
-          <w:sz w:val="28"/>
-          <w:szCs w:val="24"/>
-        </w:rPr>
-        <w:t xml:space="preserve">2. </w:t>
-      </w:r>
-      <w:proofErr w:type="spellStart"/>
-      <w:r>
-        <w:rPr>
-          <w:rFonts w:ascii="Times New Roman" w:hAnsi="Times New Roman" w:cs="Times New Roman"/>
-          <w:b/>
-          <w:sz w:val="28"/>
-          <w:szCs w:val="24"/>
-        </w:rPr>
-        <w:t>Crystal</w:t>
-      </w:r>
-      <w:proofErr w:type="spellEnd"/>
-      <w:r>
-        <w:rPr>
-          <w:rFonts w:ascii="Times New Roman" w:hAnsi="Times New Roman" w:cs="Times New Roman"/>
-          <w:b/>
-          <w:sz w:val="28"/>
-          <w:szCs w:val="24"/>
-        </w:rPr>
-        <w:t xml:space="preserve">-C ve C# Ram Hafızası Oranları ve İncelenmesi                                                                  </w:t>
-      </w:r>
-    </w:p>
-    <w:p>
-      <w:pPr>
-        <w:rPr>
-          <w:rFonts w:ascii="Times New Roman" w:hAnsi="Times New Roman" w:cs="Times New Roman"/>
-          <w:sz w:val="28"/>
-          <w:szCs w:val="24"/>
-        </w:rPr>
-      </w:pPr>
-      <w:r>
-        <w:rPr>
-          <w:rFonts w:ascii="Times New Roman" w:hAnsi="Times New Roman" w:cs="Times New Roman"/>
-          <w:b/>
-          <w:sz w:val="28"/>
-          <w:szCs w:val="24"/>
-        </w:rPr>
-        <w:t>Sayfa 11 ||</w:t>
-      </w:r>
-      <w:r>
-        <w:rPr>
-          <w:rFonts w:ascii="Times New Roman" w:hAnsi="Times New Roman" w:cs="Times New Roman"/>
-          <w:sz w:val="28"/>
-          <w:szCs w:val="24"/>
-        </w:rPr>
-        <w:t xml:space="preserve"> </w:t>
-      </w:r>
-      <w:r>
-        <w:rPr>
-          <w:rFonts w:ascii="Times New Roman" w:hAnsi="Times New Roman" w:cs="Times New Roman"/>
-          <w:sz w:val="28"/>
-          <w:szCs w:val="24"/>
-        </w:rPr>
-        <w:tab/>
-        <w:t>2.1.0 ile 20 arası sayılar ve kareleri</w:t>
-      </w:r>
-    </w:p>
-    <w:p>
-      <w:pPr>
-        <w:rPr>
-          <w:rFonts w:ascii="Times New Roman" w:hAnsi="Times New Roman" w:cs="Times New Roman"/>
-          <w:sz w:val="28"/>
-          <w:szCs w:val="24"/>
-        </w:rPr>
-      </w:pPr>
-      <w:r>
-        <w:rPr>
-          <w:rFonts w:ascii="Times New Roman" w:hAnsi="Times New Roman" w:cs="Times New Roman"/>
-          <w:b/>
-          <w:sz w:val="28"/>
-          <w:szCs w:val="24"/>
-        </w:rPr>
-        <w:t>Sayfa 15</w:t>
-      </w:r>
-      <w:r>
-        <w:rPr>
-          <w:rFonts w:ascii="Times New Roman" w:hAnsi="Times New Roman" w:cs="Times New Roman"/>
-          <w:b/>
-          <w:sz w:val="28"/>
-          <w:szCs w:val="24"/>
-        </w:rPr>
-        <w:t xml:space="preserve"> ||</w:t>
-      </w:r>
-      <w:r>
-        <w:rPr>
-          <w:rFonts w:ascii="Times New Roman" w:hAnsi="Times New Roman" w:cs="Times New Roman"/>
-          <w:sz w:val="28"/>
-          <w:szCs w:val="24"/>
-        </w:rPr>
-        <w:t xml:space="preserve"> </w:t>
-      </w:r>
-      <w:r>
-        <w:rPr>
-          <w:rFonts w:ascii="Times New Roman" w:hAnsi="Times New Roman" w:cs="Times New Roman"/>
-          <w:sz w:val="28"/>
-          <w:szCs w:val="24"/>
-        </w:rPr>
-        <w:tab/>
-        <w:t>2.2.Dizinin maksimumunu ve minimumunu bulma</w:t>
-      </w:r>
-    </w:p>
-    <w:p>
-      <w:pPr>
-        <w:rPr>
-          <w:rFonts w:ascii="Times New Roman" w:hAnsi="Times New Roman" w:cs="Times New Roman"/>
-          <w:sz w:val="28"/>
-          <w:szCs w:val="24"/>
-        </w:rPr>
-      </w:pPr>
-      <w:r>
-        <w:rPr>
-          <w:rFonts w:ascii="Times New Roman" w:hAnsi="Times New Roman" w:cs="Times New Roman"/>
-          <w:b/>
-          <w:sz w:val="28"/>
-          <w:szCs w:val="24"/>
-        </w:rPr>
-        <w:t>Sayfa 18</w:t>
-      </w:r>
-      <w:r>
-        <w:rPr>
-          <w:rFonts w:ascii="Times New Roman" w:hAnsi="Times New Roman" w:cs="Times New Roman"/>
-          <w:b/>
-          <w:sz w:val="28"/>
-          <w:szCs w:val="24"/>
-        </w:rPr>
-        <w:t xml:space="preserve"> ||</w:t>
-      </w:r>
-      <w:r>
-        <w:rPr>
-          <w:rFonts w:ascii="Times New Roman" w:hAnsi="Times New Roman" w:cs="Times New Roman"/>
-          <w:sz w:val="28"/>
-          <w:szCs w:val="24"/>
-        </w:rPr>
-        <w:t xml:space="preserve"> </w:t>
-      </w:r>
-      <w:r>
-        <w:rPr>
-          <w:rFonts w:ascii="Times New Roman" w:hAnsi="Times New Roman" w:cs="Times New Roman"/>
-          <w:sz w:val="28"/>
-          <w:szCs w:val="24"/>
-        </w:rPr>
-        <w:tab/>
-        <w:t xml:space="preserve">2.3.4 işlem </w:t>
-      </w:r>
-    </w:p>
-    <w:p>
-      <w:pPr>
-        <w:rPr>
-          <w:rFonts w:ascii="Times New Roman" w:hAnsi="Times New Roman" w:cs="Times New Roman"/>
-          <w:b/>
-          <w:sz w:val="28"/>
-          <w:szCs w:val="24"/>
-        </w:rPr>
-      </w:pPr>
-      <w:r>
-        <w:rPr>
-          <w:rFonts w:ascii="Times New Roman" w:hAnsi="Times New Roman" w:cs="Times New Roman"/>
-          <w:b/>
-          <w:sz w:val="28"/>
-          <w:szCs w:val="24"/>
-        </w:rPr>
-        <w:t xml:space="preserve">3. </w:t>
-      </w:r>
-      <w:proofErr w:type="spellStart"/>
-      <w:r>
-        <w:rPr>
-          <w:rFonts w:ascii="Times New Roman" w:hAnsi="Times New Roman" w:cs="Times New Roman"/>
-          <w:b/>
-          <w:sz w:val="28"/>
-          <w:szCs w:val="24"/>
-        </w:rPr>
-        <w:t>Crystal</w:t>
-      </w:r>
-      <w:proofErr w:type="spellEnd"/>
-      <w:r>
-        <w:rPr>
-          <w:rFonts w:ascii="Times New Roman" w:hAnsi="Times New Roman" w:cs="Times New Roman"/>
-          <w:b/>
-          <w:sz w:val="28"/>
-          <w:szCs w:val="24"/>
-        </w:rPr>
-        <w:t xml:space="preserve">-C ve C# CPU Oranları ve İncelenmesi                                                                  </w:t>
-      </w:r>
-    </w:p>
-    <w:p>
-      <w:pPr>
-        <w:rPr>
-          <w:rFonts w:ascii="Times New Roman" w:hAnsi="Times New Roman" w:cs="Times New Roman"/>
-          <w:sz w:val="28"/>
-          <w:szCs w:val="24"/>
-        </w:rPr>
-      </w:pPr>
-      <w:r>
-        <w:rPr>
-          <w:rFonts w:ascii="Times New Roman" w:hAnsi="Times New Roman" w:cs="Times New Roman"/>
-          <w:b/>
-          <w:sz w:val="28"/>
-          <w:szCs w:val="24"/>
-        </w:rPr>
-        <w:t>Sayfa 22</w:t>
-      </w:r>
-      <w:r>
-        <w:rPr>
-          <w:rFonts w:ascii="Times New Roman" w:hAnsi="Times New Roman" w:cs="Times New Roman"/>
-          <w:b/>
-          <w:sz w:val="28"/>
-          <w:szCs w:val="24"/>
-        </w:rPr>
-        <w:t xml:space="preserve"> ||</w:t>
-      </w:r>
-      <w:r>
-        <w:rPr>
-          <w:rFonts w:ascii="Times New Roman" w:hAnsi="Times New Roman" w:cs="Times New Roman"/>
-          <w:sz w:val="28"/>
-          <w:szCs w:val="24"/>
-        </w:rPr>
-        <w:t xml:space="preserve"> </w:t>
-      </w:r>
-      <w:r>
-        <w:rPr>
-          <w:rFonts w:ascii="Times New Roman" w:hAnsi="Times New Roman" w:cs="Times New Roman"/>
-          <w:sz w:val="28"/>
-          <w:szCs w:val="24"/>
-        </w:rPr>
-        <w:tab/>
-        <w:t>3.1.Vize-final geçme kalma</w:t>
-      </w:r>
-    </w:p>
-    <w:p>
-      <w:pPr>
-        <w:rPr>
-          <w:rFonts w:ascii="Times New Roman" w:hAnsi="Times New Roman" w:cs="Times New Roman"/>
-          <w:sz w:val="28"/>
-          <w:szCs w:val="24"/>
-        </w:rPr>
-      </w:pPr>
-      <w:r>
-        <w:rPr>
-          <w:rFonts w:ascii="Times New Roman" w:hAnsi="Times New Roman" w:cs="Times New Roman"/>
-          <w:b/>
-          <w:sz w:val="28"/>
-          <w:szCs w:val="24"/>
-        </w:rPr>
-        <w:t>Sayfa 24</w:t>
-      </w:r>
-      <w:r>
-        <w:rPr>
-          <w:rFonts w:ascii="Times New Roman" w:hAnsi="Times New Roman" w:cs="Times New Roman"/>
-          <w:b/>
-          <w:sz w:val="28"/>
-          <w:szCs w:val="24"/>
-        </w:rPr>
-        <w:t xml:space="preserve"> ||</w:t>
-      </w:r>
-      <w:r>
-        <w:rPr>
-          <w:rFonts w:ascii="Times New Roman" w:hAnsi="Times New Roman" w:cs="Times New Roman"/>
-          <w:sz w:val="28"/>
-          <w:szCs w:val="24"/>
-        </w:rPr>
-        <w:t xml:space="preserve"> </w:t>
-      </w:r>
-      <w:r>
-        <w:rPr>
-          <w:rFonts w:ascii="Times New Roman" w:hAnsi="Times New Roman" w:cs="Times New Roman"/>
-          <w:sz w:val="28"/>
-          <w:szCs w:val="24"/>
-        </w:rPr>
-        <w:tab/>
-        <w:t>3.2.Şirket veri tabanı</w:t>
-      </w:r>
-    </w:p>
-    <w:p>
-      <w:pPr>
-        <w:rPr>
-          <w:rFonts w:ascii="Times New Roman" w:hAnsi="Times New Roman" w:cs="Times New Roman"/>
-          <w:sz w:val="28"/>
-          <w:szCs w:val="24"/>
-        </w:rPr>
-      </w:pPr>
-      <w:r>
-        <w:rPr>
-          <w:rFonts w:ascii="Times New Roman" w:hAnsi="Times New Roman" w:cs="Times New Roman"/>
-          <w:b/>
-          <w:sz w:val="28"/>
-          <w:szCs w:val="24"/>
-        </w:rPr>
-        <w:t>Sayfa 28</w:t>
-      </w:r>
-      <w:r>
-        <w:rPr>
-          <w:rFonts w:ascii="Times New Roman" w:hAnsi="Times New Roman" w:cs="Times New Roman"/>
-          <w:b/>
-          <w:sz w:val="28"/>
-          <w:szCs w:val="24"/>
-        </w:rPr>
-        <w:t xml:space="preserve"> ||</w:t>
-      </w:r>
-      <w:r>
-        <w:rPr>
-          <w:rFonts w:ascii="Times New Roman" w:hAnsi="Times New Roman" w:cs="Times New Roman"/>
-          <w:sz w:val="28"/>
-          <w:szCs w:val="24"/>
-        </w:rPr>
-        <w:t xml:space="preserve"> </w:t>
-      </w:r>
-      <w:r>
-        <w:rPr>
-          <w:rFonts w:ascii="Times New Roman" w:hAnsi="Times New Roman" w:cs="Times New Roman"/>
-          <w:sz w:val="28"/>
-          <w:szCs w:val="24"/>
-        </w:rPr>
-        <w:tab/>
-      </w:r>
-      <w:r>
-        <w:rPr>
-          <w:rFonts w:ascii="Times New Roman" w:hAnsi="Times New Roman" w:cs="Times New Roman"/>
-          <w:sz w:val="28"/>
-          <w:szCs w:val="24"/>
-        </w:rPr>
-        <w:t>3.3</w:t>
-      </w:r>
-      <w:r>
-        <w:rPr>
-          <w:rFonts w:ascii="Times New Roman" w:hAnsi="Times New Roman" w:cs="Times New Roman"/>
-          <w:sz w:val="28"/>
-          <w:szCs w:val="24"/>
-        </w:rPr>
-        <w:t>.</w:t>
-      </w:r>
-      <w:r>
-        <w:rPr>
-          <w:rFonts w:ascii="Times New Roman" w:hAnsi="Times New Roman" w:cs="Times New Roman"/>
-          <w:sz w:val="28"/>
-          <w:szCs w:val="24"/>
-        </w:rPr>
-        <w:t>Dizi sıralama</w:t>
-      </w:r>
-    </w:p>
-    <w:p>
-      <w:pPr>
-        <w:rPr>
-          <w:rFonts w:ascii="Times New Roman" w:hAnsi="Times New Roman" w:cs="Times New Roman"/>
-          <w:sz w:val="28"/>
-          <w:szCs w:val="24"/>
-        </w:rPr>
-      </w:pPr>
-      <w:r>
-        <w:rPr>
-          <w:rFonts w:ascii="Times New Roman" w:hAnsi="Times New Roman" w:cs="Times New Roman"/>
-          <w:b/>
-          <w:sz w:val="28"/>
-          <w:szCs w:val="24"/>
-        </w:rPr>
-        <w:t>Sayfa 32</w:t>
-      </w:r>
-      <w:r>
-        <w:rPr>
-          <w:rFonts w:ascii="Times New Roman" w:hAnsi="Times New Roman" w:cs="Times New Roman"/>
-          <w:b/>
-          <w:sz w:val="28"/>
-          <w:szCs w:val="24"/>
-        </w:rPr>
-        <w:t xml:space="preserve"> ||</w:t>
-      </w:r>
-      <w:r>
-        <w:rPr>
-          <w:rFonts w:ascii="Times New Roman" w:hAnsi="Times New Roman" w:cs="Times New Roman"/>
-          <w:sz w:val="28"/>
-          <w:szCs w:val="24"/>
-        </w:rPr>
-        <w:t xml:space="preserve"> </w:t>
-      </w:r>
-      <w:r>
-        <w:rPr>
-          <w:rFonts w:ascii="Times New Roman" w:hAnsi="Times New Roman" w:cs="Times New Roman"/>
-          <w:sz w:val="28"/>
-          <w:szCs w:val="24"/>
-        </w:rPr>
-        <w:tab/>
-      </w:r>
-      <w:r>
-        <w:rPr>
-          <w:rFonts w:ascii="Times New Roman" w:hAnsi="Times New Roman" w:cs="Times New Roman"/>
-          <w:sz w:val="28"/>
-          <w:szCs w:val="24"/>
-        </w:rPr>
-        <w:t>KAYNAKÇA</w:t>
-      </w:r>
-    </w:p>
-    <w:p>
-      <w:pPr>
-        <w:rPr>
-          <w:rFonts w:ascii="Times New Roman" w:hAnsi="Times New Roman" w:cs="Times New Roman"/>
-          <w:sz w:val="28"/>
-          <w:szCs w:val="24"/>
-        </w:rPr>
-      </w:pPr>
-    </w:p>
-    <w:p>
-      <w:pPr>
-        <w:rPr>
-          <w:rFonts w:ascii="Times New Roman" w:hAnsi="Times New Roman" w:cs="Times New Roman"/>
-          <w:b/>
-          <w:sz w:val="40"/>
-          <w:szCs w:val="40"/>
-        </w:rPr>
-      </w:pPr>
     </w:p>
     <w:p>
       <w:pPr>
@@ -1379,7 +946,6 @@
           <w:szCs w:val="80"/>
         </w:rPr>
       </w:pPr>
-      <w:proofErr w:type="spellStart"/>
       <w:r>
         <w:rPr>
           <w:rFonts w:ascii="Times New Roman" w:hAnsi="Times New Roman" w:cs="Times New Roman"/>
@@ -1387,27 +953,17 @@
           <w:sz w:val="80"/>
           <w:szCs w:val="80"/>
         </w:rPr>
-        <w:t>Crystal</w:t>
-      </w:r>
-      <w:proofErr w:type="spellEnd"/>
-      <w:r>
+        <w:t>Crystal – C – C# Söz Dizimi Farkları ve İncelenmesi</w:t>
+      </w:r>
+    </w:p>
+    <w:p>
+      <w:pPr>
         <w:rPr>
           <w:rFonts w:ascii="Times New Roman" w:hAnsi="Times New Roman" w:cs="Times New Roman"/>
           <w:b/>
           <w:sz w:val="80"/>
           <w:szCs w:val="80"/>
         </w:rPr>
-        <w:t xml:space="preserve"> – C – C# Söz Dizimi Farkları ve İncelenmesi</w:t>
-      </w:r>
-    </w:p>
-    <w:p>
-      <w:pPr>
-        <w:rPr>
-          <w:rFonts w:ascii="Times New Roman" w:hAnsi="Times New Roman" w:cs="Times New Roman"/>
-          <w:b/>
-          <w:sz w:val="80"/>
-          <w:szCs w:val="80"/>
-        </w:rPr>
       </w:pPr>
       <w:r>
         <w:rPr>
@@ -1435,37 +991,12 @@
         <w:lastRenderedPageBreak/>
         <w:tab/>
       </w:r>
-      <w:proofErr w:type="spellStart"/>
-      <w:r>
-        <w:rPr>
-          <w:sz w:val="24"/>
-          <w:szCs w:val="24"/>
-        </w:rPr>
-        <w:t>Crystal</w:t>
-      </w:r>
-      <w:proofErr w:type="spellEnd"/>
-      <w:r>
-        <w:rPr>
-          <w:sz w:val="24"/>
-          <w:szCs w:val="24"/>
-        </w:rPr>
-        <w:t xml:space="preserve"> programlama dili C ve C# programlama dillerine göre sözdizimi yani </w:t>
-      </w:r>
-      <w:proofErr w:type="spellStart"/>
-      <w:r>
-        <w:rPr>
-          <w:sz w:val="24"/>
-          <w:szCs w:val="24"/>
-        </w:rPr>
-        <w:t>syntax</w:t>
-      </w:r>
-      <w:proofErr w:type="spellEnd"/>
-      <w:r>
-        <w:rPr>
-          <w:sz w:val="24"/>
-          <w:szCs w:val="24"/>
-        </w:rPr>
-        <w:t xml:space="preserve"> olarak</w:t>
+      <w:r>
+        <w:rPr>
+          <w:sz w:val="24"/>
+          <w:szCs w:val="24"/>
+        </w:rPr>
+        <w:t>Crystal programlama dili C ve C# programlama dillerine göre sözdizimi yani syntax olarak</w:t>
       </w:r>
       <w:r>
         <w:rPr>
@@ -1508,21 +1039,12 @@
           <w:szCs w:val="24"/>
         </w:rPr>
       </w:pPr>
-      <w:proofErr w:type="spellStart"/>
-      <w:r>
-        <w:rPr>
-          <w:sz w:val="24"/>
-          <w:szCs w:val="24"/>
-        </w:rPr>
-        <w:t>Crystal</w:t>
-      </w:r>
-      <w:proofErr w:type="spellEnd"/>
-      <w:r>
-        <w:rPr>
-          <w:sz w:val="24"/>
-          <w:szCs w:val="24"/>
-        </w:rPr>
-        <w:t xml:space="preserve"> ile yazımı;</w:t>
+      <w:r>
+        <w:rPr>
+          <w:sz w:val="24"/>
+          <w:szCs w:val="24"/>
+        </w:rPr>
+        <w:t>Crystal ile yazımı;</w:t>
       </w:r>
     </w:p>
     <w:p>
@@ -1559,7 +1081,7 @@
             <o:lock v:ext="edit" aspectratio="t"/>
           </v:shapetype>
           <v:shape id="_x0000_i1025" type="#_x0000_t75" style="width:453.6pt;height:279.6pt">
-            <v:imagedata r:id="rId9" o:title="Crystal"/>
+            <v:imagedata r:id="rId8" o:title="Crystal"/>
           </v:shape>
         </w:pict>
       </w:r>
@@ -1599,7 +1121,7 @@
         </w:rPr>
         <w:pict>
           <v:shape id="_x0000_i1026" type="#_x0000_t75" style="width:243.6pt;height:106.8pt">
-            <v:imagedata r:id="rId10" o:title="C"/>
+            <v:imagedata r:id="rId9" o:title="C"/>
           </v:shape>
         </w:pict>
       </w:r>
@@ -1639,7 +1161,7 @@
         </w:rPr>
         <w:pict>
           <v:shape id="_x0000_i1027" type="#_x0000_t75" style="width:264pt;height:162pt">
-            <v:imagedata r:id="rId11" o:title="C#"/>
+            <v:imagedata r:id="rId10" o:title="C#"/>
           </v:shape>
         </w:pict>
       </w:r>
@@ -1652,22 +1174,13 @@
           <w:szCs w:val="24"/>
         </w:rPr>
       </w:pPr>
-      <w:proofErr w:type="spellStart"/>
       <w:r>
         <w:rPr>
           <w:sz w:val="24"/>
           <w:szCs w:val="24"/>
         </w:rPr>
         <w:lastRenderedPageBreak/>
-        <w:t>Crystal</w:t>
-      </w:r>
-      <w:proofErr w:type="spellEnd"/>
-      <w:r>
-        <w:rPr>
-          <w:sz w:val="24"/>
-          <w:szCs w:val="24"/>
-        </w:rPr>
-        <w:t xml:space="preserve">, C ve C# programlama dillerindeki söz dizimini belirten farkları </w:t>
+        <w:t xml:space="preserve">Crystal, C ve C# programlama dillerindeki söz dizimini belirten farkları </w:t>
       </w:r>
       <w:r>
         <w:rPr>
@@ -1696,21 +1209,12 @@
           <w:szCs w:val="24"/>
         </w:rPr>
       </w:pPr>
-      <w:proofErr w:type="spellStart"/>
-      <w:r>
-        <w:rPr>
-          <w:sz w:val="24"/>
-          <w:szCs w:val="24"/>
-        </w:rPr>
-        <w:t>Crystal</w:t>
-      </w:r>
-      <w:proofErr w:type="spellEnd"/>
-      <w:r>
-        <w:rPr>
-          <w:sz w:val="24"/>
-          <w:szCs w:val="24"/>
-        </w:rPr>
-        <w:t xml:space="preserve"> ile yazımı;</w:t>
+      <w:r>
+        <w:rPr>
+          <w:sz w:val="24"/>
+          <w:szCs w:val="24"/>
+        </w:rPr>
+        <w:t>Crystal ile yazımı;</w:t>
       </w:r>
     </w:p>
     <w:p>
@@ -1728,7 +1232,7 @@
         </w:rPr>
         <w:pict>
           <v:shape id="_x0000_i1028" type="#_x0000_t75" style="width:453.6pt;height:97.2pt">
-            <v:imagedata r:id="rId12" o:title="Crystal"/>
+            <v:imagedata r:id="rId11" o:title="Crystal"/>
           </v:shape>
         </w:pict>
       </w:r>
@@ -1763,7 +1267,7 @@
         </w:rPr>
         <w:pict>
           <v:shape id="_x0000_i1029" type="#_x0000_t75" style="width:453.6pt;height:45.6pt">
-            <v:imagedata r:id="rId13" o:title="CrystalEkran"/>
+            <v:imagedata r:id="rId12" o:title="CrystalEkran"/>
           </v:shape>
         </w:pict>
       </w:r>
@@ -1803,7 +1307,7 @@
         </w:rPr>
         <w:pict>
           <v:shape id="_x0000_i1030" type="#_x0000_t75" style="width:309.6pt;height:256.8pt">
-            <v:imagedata r:id="rId14" o:title="C"/>
+            <v:imagedata r:id="rId13" o:title="C"/>
           </v:shape>
         </w:pict>
       </w:r>
@@ -1839,7 +1343,7 @@
         </w:rPr>
         <w:pict>
           <v:shape id="_x0000_i1031" type="#_x0000_t75" style="width:309.6pt;height:80.4pt">
-            <v:imagedata r:id="rId15" o:title="Cekran"/>
+            <v:imagedata r:id="rId14" o:title="Cekran"/>
           </v:shape>
         </w:pict>
       </w:r>
@@ -1896,7 +1400,7 @@
         </w:rPr>
         <w:pict>
           <v:shape id="_x0000_i1032" type="#_x0000_t75" style="width:332.4pt;height:249.6pt">
-            <v:imagedata r:id="rId16" o:title="C#"/>
+            <v:imagedata r:id="rId15" o:title="C#"/>
           </v:shape>
         </w:pict>
       </w:r>
@@ -1932,40 +1436,25 @@
         </w:rPr>
         <w:pict>
           <v:shape id="_x0000_i1033" type="#_x0000_t75" style="width:434.4pt;height:37.2pt">
-            <v:imagedata r:id="rId17" o:title="C#ekran"/>
-          </v:shape>
-        </w:pict>
-      </w:r>
-    </w:p>
-    <w:p>
-      <w:pPr>
-        <w:rPr>
-          <w:sz w:val="24"/>
-          <w:szCs w:val="24"/>
-        </w:rPr>
-      </w:pPr>
-      <w:r>
-        <w:rPr>
-          <w:sz w:val="24"/>
-          <w:szCs w:val="24"/>
-        </w:rPr>
-        <w:tab/>
-      </w:r>
-      <w:proofErr w:type="spellStart"/>
-      <w:r>
-        <w:rPr>
-          <w:sz w:val="24"/>
-          <w:szCs w:val="24"/>
-        </w:rPr>
-        <w:t>Crystal</w:t>
-      </w:r>
-      <w:proofErr w:type="spellEnd"/>
-      <w:r>
-        <w:rPr>
-          <w:sz w:val="24"/>
-          <w:szCs w:val="24"/>
-        </w:rPr>
-        <w:t xml:space="preserve"> programlama dili hem satır avantaj, hem kod anlaşılırlığı hem de yazım kolaylığı gibi yönlerden bu iki dile göre bariz bir avantaj göstermektedir.</w:t>
+            <v:imagedata r:id="rId16" o:title="C#ekran"/>
+          </v:shape>
+        </w:pict>
+      </w:r>
+    </w:p>
+    <w:p>
+      <w:pPr>
+        <w:rPr>
+          <w:sz w:val="24"/>
+          <w:szCs w:val="24"/>
+        </w:rPr>
+      </w:pPr>
+      <w:r>
+        <w:rPr>
+          <w:sz w:val="24"/>
+          <w:szCs w:val="24"/>
+        </w:rPr>
+        <w:tab/>
+        <w:t>Crystal programlama dili hem satır avantaj, hem kod anlaşılırlığı hem de yazım kolaylığı gibi yönlerden bu iki dile göre bariz bir avantaj göstermektedir.</w:t>
       </w:r>
     </w:p>
     <w:p>
@@ -1996,21 +1485,12 @@
           <w:szCs w:val="24"/>
         </w:rPr>
       </w:pPr>
-      <w:proofErr w:type="spellStart"/>
-      <w:r>
-        <w:rPr>
-          <w:sz w:val="24"/>
-          <w:szCs w:val="24"/>
-        </w:rPr>
-        <w:t>Crystal</w:t>
-      </w:r>
-      <w:proofErr w:type="spellEnd"/>
-      <w:r>
-        <w:rPr>
-          <w:sz w:val="24"/>
-          <w:szCs w:val="24"/>
-        </w:rPr>
-        <w:t xml:space="preserve"> ile yazımı;</w:t>
+      <w:r>
+        <w:rPr>
+          <w:sz w:val="24"/>
+          <w:szCs w:val="24"/>
+        </w:rPr>
+        <w:t>Crystal ile yazımı;</w:t>
       </w:r>
     </w:p>
     <w:p>
@@ -2028,7 +1508,7 @@
         </w:rPr>
         <w:pict>
           <v:shape id="_x0000_i1034" type="#_x0000_t75" style="width:405.6pt;height:235.2pt">
-            <v:imagedata r:id="rId18" o:title="Crystal"/>
+            <v:imagedata r:id="rId17" o:title="Crystal"/>
           </v:shape>
         </w:pict>
       </w:r>
@@ -2065,7 +1545,7 @@
         </w:rPr>
         <w:pict>
           <v:shape id="_x0000_i1035" type="#_x0000_t75" style="width:452.4pt;height:172.8pt">
-            <v:imagedata r:id="rId19" o:title="CrystalEkran"/>
+            <v:imagedata r:id="rId18" o:title="CrystalEkran"/>
           </v:shape>
         </w:pict>
       </w:r>
@@ -2105,7 +1585,7 @@
         </w:rPr>
         <w:pict>
           <v:shape id="_x0000_i1036" type="#_x0000_t75" style="width:372pt;height:302.4pt">
-            <v:imagedata r:id="rId20" o:title="C"/>
+            <v:imagedata r:id="rId19" o:title="C"/>
           </v:shape>
         </w:pict>
       </w:r>
@@ -2141,7 +1621,7 @@
         </w:rPr>
         <w:pict>
           <v:shape id="_x0000_i1037" type="#_x0000_t75" style="width:452.4pt;height:109.2pt">
-            <v:imagedata r:id="rId21" o:title="Cekran"/>
+            <v:imagedata r:id="rId20" o:title="Cekran"/>
           </v:shape>
         </w:pict>
       </w:r>
@@ -2190,7 +1670,7 @@
         </w:rPr>
         <w:pict>
           <v:shape id="_x0000_i1038" type="#_x0000_t75" style="width:394.8pt;height:436.8pt">
-            <v:imagedata r:id="rId22" o:title="C#"/>
+            <v:imagedata r:id="rId21" o:title="C#"/>
           </v:shape>
         </w:pict>
       </w:r>
@@ -2225,7 +1705,7 @@
         </w:rPr>
         <w:pict>
           <v:shape id="_x0000_i1039" type="#_x0000_t75" style="width:452.4pt;height:123.6pt">
-            <v:imagedata r:id="rId23" o:title="C#Ekran"/>
+            <v:imagedata r:id="rId22" o:title="C#Ekran"/>
           </v:shape>
         </w:pict>
       </w:r>
@@ -2378,7 +1858,6 @@
           <w:szCs w:val="80"/>
         </w:rPr>
       </w:pPr>
-      <w:proofErr w:type="spellStart"/>
       <w:r>
         <w:rPr>
           <w:rFonts w:ascii="Times New Roman" w:hAnsi="Times New Roman" w:cs="Times New Roman"/>
@@ -2386,17 +1865,7 @@
           <w:sz w:val="80"/>
           <w:szCs w:val="80"/>
         </w:rPr>
-        <w:t>Crystal</w:t>
-      </w:r>
-      <w:proofErr w:type="spellEnd"/>
-      <w:r>
-        <w:rPr>
-          <w:rFonts w:ascii="Times New Roman" w:hAnsi="Times New Roman" w:cs="Times New Roman"/>
-          <w:b/>
-          <w:sz w:val="80"/>
-          <w:szCs w:val="80"/>
-        </w:rPr>
-        <w:t xml:space="preserve"> – C – C# Ram Hafızası Kullanımı Farkları ve İncelenmesi</w:t>
+        <w:t>Crystal – C – C# Ram Hafızası Kullanımı Farkları ve İncelenmesi</w:t>
       </w:r>
     </w:p>
     <w:p>
@@ -2436,68 +1905,28 @@
         <w:lastRenderedPageBreak/>
         <w:tab/>
       </w:r>
-      <w:proofErr w:type="spellStart"/>
-      <w:r>
-        <w:rPr>
-          <w:sz w:val="24"/>
-          <w:szCs w:val="24"/>
-        </w:rPr>
-        <w:t>Crystal</w:t>
-      </w:r>
-      <w:proofErr w:type="spellEnd"/>
-      <w:r>
-        <w:rPr>
-          <w:sz w:val="24"/>
-          <w:szCs w:val="24"/>
-        </w:rPr>
-        <w:t xml:space="preserve"> programlama dili C ve C# programlama dillerine göre RAM hafızasını daha düşük düzeyde yormaktadır. Bilgisayarın hızını ve çalışmasını hayati bir oranda etkileyen Ram belleğinin ne kadar az yorulması demek o kadar hızlı ve verimli işler yapabilmek demektir. </w:t>
-      </w:r>
-      <w:proofErr w:type="spellStart"/>
-      <w:r>
-        <w:rPr>
-          <w:sz w:val="24"/>
-          <w:szCs w:val="24"/>
-        </w:rPr>
-        <w:t>Crystal</w:t>
-      </w:r>
-      <w:proofErr w:type="spellEnd"/>
-      <w:r>
-        <w:rPr>
-          <w:sz w:val="24"/>
-          <w:szCs w:val="24"/>
-        </w:rPr>
-        <w:t xml:space="preserve"> bu yönden bu programlama dillerinden öndedir.</w:t>
-      </w:r>
-    </w:p>
-    <w:p>
-      <w:pPr>
-        <w:rPr>
-          <w:sz w:val="24"/>
-          <w:szCs w:val="24"/>
-        </w:rPr>
-      </w:pPr>
-      <w:r>
-        <w:rPr>
-          <w:sz w:val="24"/>
-          <w:szCs w:val="24"/>
-        </w:rPr>
-        <w:tab/>
-      </w:r>
-      <w:proofErr w:type="spellStart"/>
-      <w:r>
-        <w:rPr>
-          <w:sz w:val="24"/>
-          <w:szCs w:val="24"/>
-        </w:rPr>
-        <w:t>Crystal</w:t>
-      </w:r>
-      <w:proofErr w:type="spellEnd"/>
-      <w:r>
-        <w:rPr>
-          <w:sz w:val="24"/>
-          <w:szCs w:val="24"/>
-        </w:rPr>
-        <w:t xml:space="preserve"> programlama dili ve C,C# programlama dilleriyle aynı işi yapan programlar yazarak hangisinin Ram hafızasını ne kadar yorduğunu görebiliriz.</w:t>
+      <w:r>
+        <w:rPr>
+          <w:sz w:val="24"/>
+          <w:szCs w:val="24"/>
+        </w:rPr>
+        <w:t>Crystal programlama dili C ve C# programlama dillerine göre RAM hafızasını daha düşük düzeyde yormaktadır. Bilgisayarın hızını ve çalışmasını hayati bir oranda etkileyen Ram belleğinin ne kadar az yorulması demek o kadar hızlı ve verimli işler yapabilmek demektir. Crystal bu yönden bu programlama dillerinden öndedir.</w:t>
+      </w:r>
+    </w:p>
+    <w:p>
+      <w:pPr>
+        <w:rPr>
+          <w:sz w:val="24"/>
+          <w:szCs w:val="24"/>
+        </w:rPr>
+      </w:pPr>
+      <w:r>
+        <w:rPr>
+          <w:sz w:val="24"/>
+          <w:szCs w:val="24"/>
+        </w:rPr>
+        <w:tab/>
+        <w:t>Crystal programlama dili ve C,C# programlama dilleriyle aynı işi yapan programlar yazarak hangisinin Ram hafızasını ne kadar yorduğunu görebiliriz.</w:t>
       </w:r>
     </w:p>
     <w:p>
@@ -2528,21 +1957,12 @@
           <w:szCs w:val="24"/>
         </w:rPr>
       </w:pPr>
-      <w:proofErr w:type="spellStart"/>
-      <w:r>
-        <w:rPr>
-          <w:sz w:val="24"/>
-          <w:szCs w:val="24"/>
-        </w:rPr>
-        <w:t>Crystal</w:t>
-      </w:r>
-      <w:proofErr w:type="spellEnd"/>
-      <w:r>
-        <w:rPr>
-          <w:sz w:val="24"/>
-          <w:szCs w:val="24"/>
-        </w:rPr>
-        <w:t xml:space="preserve"> ile yazımı;</w:t>
+      <w:r>
+        <w:rPr>
+          <w:sz w:val="24"/>
+          <w:szCs w:val="24"/>
+        </w:rPr>
+        <w:t>Crystal ile yazımı;</w:t>
       </w:r>
     </w:p>
     <w:p>
@@ -2560,7 +1980,7 @@
         </w:rPr>
         <w:pict>
           <v:shape id="_x0000_i1040" type="#_x0000_t75" style="width:433.2pt;height:135.6pt">
-            <v:imagedata r:id="rId24" o:title="Crystal"/>
+            <v:imagedata r:id="rId23" o:title="Crystal"/>
           </v:shape>
         </w:pict>
       </w:r>
@@ -2596,7 +2016,7 @@
         </w:rPr>
         <w:pict>
           <v:shape id="_x0000_i1041" type="#_x0000_t75" style="width:334.8pt;height:240pt">
-            <v:imagedata r:id="rId25" o:title="CrystalEkran"/>
+            <v:imagedata r:id="rId24" o:title="CrystalEkran"/>
           </v:shape>
         </w:pict>
       </w:r>
@@ -2631,7 +2051,7 @@
         </w:rPr>
         <w:pict>
           <v:shape id="_x0000_i1042" type="#_x0000_t75" style="width:452.4pt;height:79.2pt">
-            <v:imagedata r:id="rId26" o:title="CrystalGörev"/>
+            <v:imagedata r:id="rId25" o:title="CrystalGörev"/>
           </v:shape>
         </w:pict>
       </w:r>
@@ -2672,7 +2092,7 @@
         </w:rPr>
         <w:pict>
           <v:shape id="_x0000_i1043" type="#_x0000_t75" style="width:362.4pt;height:297.6pt">
-            <v:imagedata r:id="rId27" o:title="C"/>
+            <v:imagedata r:id="rId26" o:title="C"/>
           </v:shape>
         </w:pict>
       </w:r>
@@ -2708,7 +2128,7 @@
         </w:rPr>
         <w:pict>
           <v:shape id="_x0000_i1044" type="#_x0000_t75" style="width:334.8pt;height:334.8pt">
-            <v:imagedata r:id="rId28" o:title="CEkran"/>
+            <v:imagedata r:id="rId27" o:title="CEkran"/>
           </v:shape>
         </w:pict>
       </w:r>
@@ -2745,7 +2165,7 @@
         </w:rPr>
         <w:pict>
           <v:shape id="_x0000_i1045" type="#_x0000_t75" style="width:452.4pt;height:208.8pt">
-            <v:imagedata r:id="rId29" o:title="CGörev"/>
+            <v:imagedata r:id="rId28" o:title="CGörev"/>
           </v:shape>
         </w:pict>
       </w:r>
@@ -2784,7 +2204,7 @@
         </w:rPr>
         <w:pict>
           <v:shape id="_x0000_i1046" type="#_x0000_t75" style="width:453.6pt;height:393.6pt">
-            <v:imagedata r:id="rId30" o:title="C#"/>
+            <v:imagedata r:id="rId29" o:title="C#"/>
           </v:shape>
         </w:pict>
       </w:r>
@@ -2828,7 +2248,7 @@
         </w:rPr>
         <w:pict>
           <v:shape id="_x0000_i1047" type="#_x0000_t75" style="width:453.6pt;height:441.6pt">
-            <v:imagedata r:id="rId31" o:title="C#Ekran"/>
+            <v:imagedata r:id="rId30" o:title="C#Ekran"/>
           </v:shape>
         </w:pict>
       </w:r>
@@ -2863,57 +2283,25 @@
         </w:rPr>
         <w:pict>
           <v:shape id="_x0000_i1048" type="#_x0000_t75" style="width:452.4pt;height:142.8pt">
-            <v:imagedata r:id="rId32" o:title="C#Görev"/>
-          </v:shape>
-        </w:pict>
-      </w:r>
-    </w:p>
-    <w:p>
-      <w:pPr>
-        <w:rPr>
-          <w:sz w:val="24"/>
-          <w:szCs w:val="24"/>
-        </w:rPr>
-      </w:pPr>
-      <w:r>
-        <w:rPr>
-          <w:sz w:val="24"/>
-          <w:szCs w:val="24"/>
-        </w:rPr>
-        <w:tab/>
-        <w:t xml:space="preserve">Görüldüğü üzere aynı işlevi yapan bir programda </w:t>
-      </w:r>
-      <w:proofErr w:type="spellStart"/>
-      <w:r>
-        <w:rPr>
-          <w:sz w:val="24"/>
-          <w:szCs w:val="24"/>
-        </w:rPr>
-        <w:t>Crystal</w:t>
-      </w:r>
-      <w:proofErr w:type="spellEnd"/>
-      <w:r>
-        <w:rPr>
-          <w:sz w:val="24"/>
-          <w:szCs w:val="24"/>
-        </w:rPr>
-        <w:t xml:space="preserve"> 0,01 MB, C 6,3 MB ve C# 9,8 MB oranında Ram hafızasını yormaktadır. Buda </w:t>
-      </w:r>
-      <w:proofErr w:type="spellStart"/>
-      <w:r>
-        <w:rPr>
-          <w:sz w:val="24"/>
-          <w:szCs w:val="24"/>
-        </w:rPr>
-        <w:t>Crystal</w:t>
-      </w:r>
-      <w:proofErr w:type="spellEnd"/>
-      <w:r>
-        <w:rPr>
-          <w:sz w:val="24"/>
-          <w:szCs w:val="24"/>
-        </w:rPr>
-        <w:t xml:space="preserve"> programlama dilini daha avantajlı ve kullanışlı hale getirmektedir.</w:t>
+            <v:imagedata r:id="rId31" o:title="C#Görev"/>
+          </v:shape>
+        </w:pict>
+      </w:r>
+    </w:p>
+    <w:p>
+      <w:pPr>
+        <w:rPr>
+          <w:sz w:val="24"/>
+          <w:szCs w:val="24"/>
+        </w:rPr>
+      </w:pPr>
+      <w:r>
+        <w:rPr>
+          <w:sz w:val="24"/>
+          <w:szCs w:val="24"/>
+        </w:rPr>
+        <w:tab/>
+        <w:t>Görüldüğü üzere aynı işlevi yapan bir programda Crystal 0,01 MB, C 6,3 MB ve C# 9,8 MB oranında Ram hafızasını yormaktadır. Buda Crystal programlama dilini daha avantajlı ve kullanışlı hale getirmektedir.</w:t>
       </w:r>
     </w:p>
     <w:p>
@@ -2994,21 +2382,12 @@
           <w:szCs w:val="24"/>
         </w:rPr>
       </w:pPr>
-      <w:proofErr w:type="spellStart"/>
-      <w:r>
-        <w:rPr>
-          <w:sz w:val="24"/>
-          <w:szCs w:val="24"/>
-        </w:rPr>
-        <w:t>Crystal</w:t>
-      </w:r>
-      <w:proofErr w:type="spellEnd"/>
-      <w:r>
-        <w:rPr>
-          <w:sz w:val="24"/>
-          <w:szCs w:val="24"/>
-        </w:rPr>
-        <w:t xml:space="preserve"> ile yazımı;</w:t>
+      <w:r>
+        <w:rPr>
+          <w:sz w:val="24"/>
+          <w:szCs w:val="24"/>
+        </w:rPr>
+        <w:t>Crystal ile yazımı;</w:t>
       </w:r>
     </w:p>
     <w:p>
@@ -3026,7 +2405,7 @@
         </w:rPr>
         <w:pict>
           <v:shape id="_x0000_i1049" type="#_x0000_t75" style="width:452.4pt;height:284.4pt">
-            <v:imagedata r:id="rId33" o:title="Crystal"/>
+            <v:imagedata r:id="rId32" o:title="Crystal"/>
           </v:shape>
         </w:pict>
       </w:r>
@@ -3062,7 +2441,7 @@
         </w:rPr>
         <w:pict>
           <v:shape id="_x0000_i1050" type="#_x0000_t75" style="width:382.8pt;height:166.8pt">
-            <v:imagedata r:id="rId34" o:title="CrystalEkran"/>
+            <v:imagedata r:id="rId33" o:title="CrystalEkran"/>
           </v:shape>
         </w:pict>
       </w:r>
@@ -3118,7 +2497,7 @@
         </w:rPr>
         <w:pict>
           <v:shape id="_x0000_i1051" type="#_x0000_t75" style="width:452.4pt;height:44.4pt">
-            <v:imagedata r:id="rId35" o:title="CrystalGörev"/>
+            <v:imagedata r:id="rId34" o:title="CrystalGörev"/>
           </v:shape>
         </w:pict>
       </w:r>
@@ -3174,7 +2553,7 @@
         </w:rPr>
         <w:pict>
           <v:shape id="_x0000_i1052" type="#_x0000_t75" style="width:429.6pt;height:421.2pt">
-            <v:imagedata r:id="rId36" o:title="C"/>
+            <v:imagedata r:id="rId35" o:title="C"/>
           </v:shape>
         </w:pict>
       </w:r>
@@ -3209,7 +2588,7 @@
         </w:rPr>
         <w:pict>
           <v:shape id="_x0000_i1053" type="#_x0000_t75" style="width:452.4pt;height:55.2pt">
-            <v:imagedata r:id="rId37" o:title="CEkran"/>
+            <v:imagedata r:id="rId36" o:title="CEkran"/>
           </v:shape>
         </w:pict>
       </w:r>
@@ -3244,7 +2623,7 @@
         </w:rPr>
         <w:pict>
           <v:shape id="_x0000_i1054" type="#_x0000_t75" style="width:452.4pt;height:132pt">
-            <v:imagedata r:id="rId38" o:title="CGörev"/>
+            <v:imagedata r:id="rId37" o:title="CGörev"/>
           </v:shape>
         </w:pict>
       </w:r>
@@ -3285,7 +2664,7 @@
         </w:rPr>
         <w:pict>
           <v:shape id="_x0000_i1055" type="#_x0000_t75" style="width:453.6pt;height:404.4pt">
-            <v:imagedata r:id="rId39" o:title="C#"/>
+            <v:imagedata r:id="rId38" o:title="C#"/>
           </v:shape>
         </w:pict>
       </w:r>
@@ -3321,7 +2700,7 @@
         </w:rPr>
         <w:pict>
           <v:shape id="_x0000_i1056" type="#_x0000_t75" style="width:452.4pt;height:69.6pt">
-            <v:imagedata r:id="rId40" o:title="C#Ekran"/>
+            <v:imagedata r:id="rId39" o:title="C#Ekran"/>
           </v:shape>
         </w:pict>
       </w:r>
@@ -3356,7 +2735,7 @@
         </w:rPr>
         <w:pict>
           <v:shape id="_x0000_i1057" type="#_x0000_t75" style="width:452.4pt;height:97.2pt">
-            <v:imagedata r:id="rId41" o:title="C#Görev"/>
+            <v:imagedata r:id="rId40" o:title="C#Görev"/>
           </v:shape>
         </w:pict>
       </w:r>
@@ -3383,17 +2762,8 @@
         </w:rPr>
         <w:lastRenderedPageBreak/>
         <w:tab/>
-        <w:t xml:space="preserve">Bu programda da </w:t>
-      </w:r>
-      <w:proofErr w:type="spellStart"/>
-      <w:r>
-        <w:rPr>
-          <w:sz w:val="24"/>
-          <w:szCs w:val="24"/>
-        </w:rPr>
-        <w:t>Crystal</w:t>
-      </w:r>
-      <w:proofErr w:type="spellEnd"/>
+        <w:t>Bu programda da Crystal</w:t>
+      </w:r>
       <w:r>
         <w:rPr>
           <w:sz w:val="24"/>
@@ -3406,70 +2776,29 @@
           <w:sz w:val="24"/>
           <w:szCs w:val="24"/>
         </w:rPr>
-        <w:t xml:space="preserve">in diğer programlama dilleri üzerindeki üstünlüğü bariz olarak görünmüştür. </w:t>
-      </w:r>
-      <w:proofErr w:type="spellStart"/>
-      <w:r>
-        <w:rPr>
-          <w:sz w:val="24"/>
-          <w:szCs w:val="24"/>
-        </w:rPr>
-        <w:t>Crystal</w:t>
-      </w:r>
-      <w:proofErr w:type="spellEnd"/>
-      <w:r>
-        <w:rPr>
-          <w:sz w:val="24"/>
-          <w:szCs w:val="24"/>
-        </w:rPr>
-        <w:t xml:space="preserve"> Ram hafızasında 1,3 MB götürürken C 6,4 MB ve C# 9,6 MB götürmüştür.</w:t>
-      </w:r>
-    </w:p>
-    <w:p>
-      <w:pPr>
-        <w:rPr>
-          <w:sz w:val="24"/>
-          <w:szCs w:val="24"/>
-        </w:rPr>
-      </w:pPr>
-      <w:r>
-        <w:rPr>
-          <w:sz w:val="24"/>
-          <w:szCs w:val="24"/>
-        </w:rPr>
-        <w:tab/>
-      </w:r>
-      <w:proofErr w:type="spellStart"/>
-      <w:r>
-        <w:rPr>
-          <w:sz w:val="24"/>
-          <w:szCs w:val="24"/>
-        </w:rPr>
-        <w:t>Crystal</w:t>
-      </w:r>
-      <w:proofErr w:type="spellEnd"/>
-      <w:r>
-        <w:rPr>
-          <w:sz w:val="24"/>
-          <w:szCs w:val="24"/>
-        </w:rPr>
-        <w:t xml:space="preserve"> programlama dili özellikle hafif işlemlerde diğer programlama dilleriyle arasında büyük bir kullanım olduğunu göstermiştir. Yani C ve C#’da yazılan dört işlem uygulaması Ram hafızasını yorarken </w:t>
-      </w:r>
-      <w:proofErr w:type="spellStart"/>
-      <w:r>
-        <w:rPr>
-          <w:sz w:val="24"/>
-          <w:szCs w:val="24"/>
-        </w:rPr>
-        <w:t>Crystal</w:t>
-      </w:r>
-      <w:proofErr w:type="spellEnd"/>
-      <w:r>
-        <w:rPr>
-          <w:sz w:val="24"/>
-          <w:szCs w:val="24"/>
-        </w:rPr>
-        <w:t xml:space="preserve"> neredeyse hiç yormamaktadır. </w:t>
+        <w:t>in diğer programlama dilleri üzerindeki üstünlüğü bariz olarak görünmüştür. Crystal Ram hafızasında 1,3 MB götürürken C 6,4 MB ve C# 9,6 MB götürmüştür.</w:t>
+      </w:r>
+    </w:p>
+    <w:p>
+      <w:pPr>
+        <w:rPr>
+          <w:sz w:val="24"/>
+          <w:szCs w:val="24"/>
+        </w:rPr>
+      </w:pPr>
+      <w:r>
+        <w:rPr>
+          <w:sz w:val="24"/>
+          <w:szCs w:val="24"/>
+        </w:rPr>
+        <w:tab/>
+      </w:r>
+      <w:r>
+        <w:rPr>
+          <w:sz w:val="24"/>
+          <w:szCs w:val="24"/>
+        </w:rPr>
+        <w:t xml:space="preserve">Crystal programlama dili özellikle hafif işlemlerde diğer programlama dilleriyle arasında büyük bir kullanım olduğunu göstermiştir. Yani C ve C#’da yazılan dört işlem uygulaması Ram hafızasını yorarken Crystal neredeyse hiç yormamaktadır. </w:t>
       </w:r>
     </w:p>
     <w:p>
@@ -3485,32 +2814,7 @@
           <w:sz w:val="24"/>
           <w:szCs w:val="24"/>
         </w:rPr>
-        <w:t xml:space="preserve">2 sayının dört işlemini yapan ve ekrana yazdıran programı sırasıyla </w:t>
-      </w:r>
-      <w:proofErr w:type="spellStart"/>
-      <w:proofErr w:type="gramStart"/>
-      <w:r>
-        <w:rPr>
-          <w:sz w:val="24"/>
-          <w:szCs w:val="24"/>
-        </w:rPr>
-        <w:t>Crystal</w:t>
-      </w:r>
-      <w:proofErr w:type="spellEnd"/>
-      <w:r>
-        <w:rPr>
-          <w:sz w:val="24"/>
-          <w:szCs w:val="24"/>
-        </w:rPr>
-        <w:t>,C</w:t>
-      </w:r>
-      <w:proofErr w:type="gramEnd"/>
-      <w:r>
-        <w:rPr>
-          <w:sz w:val="24"/>
-          <w:szCs w:val="24"/>
-        </w:rPr>
-        <w:t xml:space="preserve"> ve C# ile kodlayarak Ram hafızasındaki farka tekrar bakabiliriz.</w:t>
+        <w:t>2 sayının dört işlemini yapan ve ekrana yazdıran programı sırasıyla Crystal,C ve C# ile kodlayarak Ram hafızasındaki farka tekrar bakabiliriz.</w:t>
       </w:r>
     </w:p>
     <w:p>
@@ -3556,123 +2860,113 @@
           <w:szCs w:val="24"/>
         </w:rPr>
       </w:pPr>
-      <w:proofErr w:type="spellStart"/>
       <w:r>
         <w:rPr>
           <w:rFonts w:eastAsiaTheme="minorEastAsia"/>
           <w:sz w:val="24"/>
           <w:szCs w:val="24"/>
         </w:rPr>
-        <w:t>Crystal</w:t>
-      </w:r>
-      <w:proofErr w:type="spellEnd"/>
-      <w:r>
+        <w:t>Crystal ile yapımı;</w:t>
+      </w:r>
+    </w:p>
+    <w:p>
+      <w:pPr>
+        <w:jc w:val="center"/>
         <w:rPr>
           <w:rFonts w:eastAsiaTheme="minorEastAsia"/>
           <w:sz w:val="24"/>
           <w:szCs w:val="24"/>
         </w:rPr>
-        <w:t xml:space="preserve"> ile yapımı;</w:t>
-      </w:r>
-    </w:p>
-    <w:p>
-      <w:pPr>
-        <w:jc w:val="center"/>
+      </w:pPr>
+      <w:r>
         <w:rPr>
           <w:rFonts w:eastAsiaTheme="minorEastAsia"/>
           <w:sz w:val="24"/>
           <w:szCs w:val="24"/>
         </w:rPr>
-      </w:pPr>
-      <w:r>
+        <w:pict>
+          <v:shape id="_x0000_i1058" type="#_x0000_t75" style="width:384pt;height:211.2pt">
+            <v:imagedata r:id="rId41" o:title="Crystal"/>
+          </v:shape>
+        </w:pict>
+      </w:r>
+    </w:p>
+    <w:p>
+      <w:pPr>
         <w:rPr>
           <w:rFonts w:eastAsiaTheme="minorEastAsia"/>
           <w:sz w:val="24"/>
           <w:szCs w:val="24"/>
         </w:rPr>
-        <w:pict>
-          <v:shape id="_x0000_i1058" type="#_x0000_t75" style="width:384pt;height:211.2pt">
-            <v:imagedata r:id="rId42" o:title="Crystal"/>
-          </v:shape>
-        </w:pict>
-      </w:r>
-    </w:p>
-    <w:p>
-      <w:pPr>
+      </w:pPr>
+      <w:r>
         <w:rPr>
           <w:rFonts w:eastAsiaTheme="minorEastAsia"/>
           <w:sz w:val="24"/>
           <w:szCs w:val="24"/>
         </w:rPr>
-      </w:pPr>
-      <w:r>
+        <w:tab/>
+        <w:t>Ekran Çıktısı:</w:t>
+      </w:r>
+    </w:p>
+    <w:p>
+      <w:pPr>
+        <w:jc w:val="center"/>
         <w:rPr>
           <w:rFonts w:eastAsiaTheme="minorEastAsia"/>
           <w:sz w:val="24"/>
           <w:szCs w:val="24"/>
         </w:rPr>
-        <w:tab/>
-        <w:t>Ekran Çıktısı:</w:t>
-      </w:r>
-    </w:p>
-    <w:p>
-      <w:pPr>
-        <w:jc w:val="center"/>
+      </w:pPr>
+      <w:r>
         <w:rPr>
           <w:rFonts w:eastAsiaTheme="minorEastAsia"/>
           <w:sz w:val="24"/>
           <w:szCs w:val="24"/>
         </w:rPr>
-      </w:pPr>
-      <w:r>
+        <w:pict>
+          <v:shape id="_x0000_i1059" type="#_x0000_t75" style="width:248.4pt;height:126pt">
+            <v:imagedata r:id="rId42" o:title="CrystalEkran"/>
+          </v:shape>
+        </w:pict>
+      </w:r>
+    </w:p>
+    <w:p>
+      <w:pPr>
         <w:rPr>
           <w:rFonts w:eastAsiaTheme="minorEastAsia"/>
           <w:sz w:val="24"/>
           <w:szCs w:val="24"/>
         </w:rPr>
-        <w:pict>
-          <v:shape id="_x0000_i1059" type="#_x0000_t75" style="width:248.4pt;height:126pt">
-            <v:imagedata r:id="rId43" o:title="CrystalEkran"/>
-          </v:shape>
-        </w:pict>
-      </w:r>
-    </w:p>
-    <w:p>
-      <w:pPr>
+      </w:pPr>
+      <w:r>
         <w:rPr>
           <w:rFonts w:eastAsiaTheme="minorEastAsia"/>
           <w:sz w:val="24"/>
           <w:szCs w:val="24"/>
         </w:rPr>
-      </w:pPr>
-      <w:r>
+        <w:tab/>
+        <w:t>Ram Oranı(0,01 MB):</w:t>
+      </w:r>
+    </w:p>
+    <w:p>
+      <w:pPr>
+        <w:jc w:val="center"/>
         <w:rPr>
           <w:rFonts w:eastAsiaTheme="minorEastAsia"/>
           <w:sz w:val="24"/>
           <w:szCs w:val="24"/>
         </w:rPr>
-        <w:tab/>
-        <w:t>Ram Oranı(0,01 MB):</w:t>
-      </w:r>
-    </w:p>
-    <w:p>
-      <w:pPr>
-        <w:jc w:val="center"/>
+      </w:pPr>
+      <w:r>
         <w:rPr>
           <w:rFonts w:eastAsiaTheme="minorEastAsia"/>
           <w:sz w:val="24"/>
           <w:szCs w:val="24"/>
         </w:rPr>
-      </w:pPr>
-      <w:r>
-        <w:rPr>
-          <w:rFonts w:eastAsiaTheme="minorEastAsia"/>
-          <w:sz w:val="24"/>
-          <w:szCs w:val="24"/>
-        </w:rPr>
         <w:pict>
           <v:shape id="_x0000_i1060" type="#_x0000_t75" style="width:402pt;height:1in">
-            <v:imagedata r:id="rId26" o:title="CrystalGörev"/>
+            <v:imagedata r:id="rId25" o:title="CrystalGörev"/>
           </v:shape>
         </w:pict>
       </w:r>
@@ -3713,7 +3007,7 @@
         </w:rPr>
         <w:pict>
           <v:shape id="_x0000_i1061" type="#_x0000_t75" style="width:402pt;height:356.4pt">
-            <v:imagedata r:id="rId44" o:title="C"/>
+            <v:imagedata r:id="rId43" o:title="C"/>
           </v:shape>
         </w:pict>
       </w:r>
@@ -3749,7 +3043,7 @@
         </w:rPr>
         <w:pict>
           <v:shape id="_x0000_i1062" type="#_x0000_t75" style="width:5in;height:141.6pt">
-            <v:imagedata r:id="rId45" o:title="CEkran"/>
+            <v:imagedata r:id="rId44" o:title="CEkran"/>
           </v:shape>
         </w:pict>
       </w:r>
@@ -3785,7 +3079,7 @@
         </w:rPr>
         <w:pict>
           <v:shape id="_x0000_i1063" type="#_x0000_t75" style="width:452.4pt;height:74.4pt">
-            <v:imagedata r:id="rId46" o:title="CGörev"/>
+            <v:imagedata r:id="rId45" o:title="CGörev"/>
           </v:shape>
         </w:pict>
       </w:r>
@@ -3834,7 +3128,7 @@
         </w:rPr>
         <w:pict>
           <v:shape id="_x0000_i1064" type="#_x0000_t75" style="width:452.4pt;height:361.2pt">
-            <v:imagedata r:id="rId47" o:title="C#"/>
+            <v:imagedata r:id="rId46" o:title="C#"/>
           </v:shape>
         </w:pict>
       </w:r>
@@ -3870,7 +3164,7 @@
         </w:rPr>
         <w:pict>
           <v:shape id="_x0000_i1065" type="#_x0000_t75" style="width:453.6pt;height:114pt">
-            <v:imagedata r:id="rId48" o:title="C#Ekran"/>
+            <v:imagedata r:id="rId47" o:title="C#Ekran"/>
           </v:shape>
         </w:pict>
       </w:r>
@@ -3905,7 +3199,7 @@
         </w:rPr>
         <w:pict>
           <v:shape id="_x0000_i1066" type="#_x0000_t75" style="width:452.4pt;height:69.6pt">
-            <v:imagedata r:id="rId49" o:title="C#Görev"/>
+            <v:imagedata r:id="rId48" o:title="C#Görev"/>
           </v:shape>
         </w:pict>
       </w:r>
@@ -4065,7 +3359,6 @@
           <w:szCs w:val="80"/>
         </w:rPr>
       </w:pPr>
-      <w:proofErr w:type="spellStart"/>
       <w:r>
         <w:rPr>
           <w:rFonts w:ascii="Times New Roman" w:hAnsi="Times New Roman" w:cs="Times New Roman"/>
@@ -4073,17 +3366,7 @@
           <w:sz w:val="80"/>
           <w:szCs w:val="80"/>
         </w:rPr>
-        <w:t>Crystal</w:t>
-      </w:r>
-      <w:proofErr w:type="spellEnd"/>
-      <w:r>
-        <w:rPr>
-          <w:rFonts w:ascii="Times New Roman" w:hAnsi="Times New Roman" w:cs="Times New Roman"/>
-          <w:b/>
-          <w:sz w:val="80"/>
-          <w:szCs w:val="80"/>
-        </w:rPr>
-        <w:t xml:space="preserve"> – C – C# CPU Kullanımı Farkları ve İncelenmesi</w:t>
+        <w:t>Crystal – C – C# CPU Kullanımı Farkları ve İncelenmesi</w:t>
       </w:r>
     </w:p>
     <w:p>
@@ -4125,54 +3408,7 @@
           <w:szCs w:val="24"/>
         </w:rPr>
         <w:tab/>
-      </w:r>
-      <w:proofErr w:type="spellStart"/>
-      <w:r>
-        <w:rPr>
-          <w:sz w:val="24"/>
-          <w:szCs w:val="24"/>
-        </w:rPr>
-        <w:t>Crystal</w:t>
-      </w:r>
-      <w:proofErr w:type="spellEnd"/>
-      <w:r>
-        <w:rPr>
-          <w:sz w:val="24"/>
-          <w:szCs w:val="24"/>
-        </w:rPr>
-        <w:t xml:space="preserve"> programlama dilinin daha önce söz dizimi ve Ram hafızası karşılaştırılması yapıldı. Bu alanda </w:t>
-      </w:r>
-      <w:proofErr w:type="spellStart"/>
-      <w:r>
-        <w:rPr>
-          <w:sz w:val="24"/>
-          <w:szCs w:val="24"/>
-        </w:rPr>
-        <w:t>Crystal</w:t>
-      </w:r>
-      <w:proofErr w:type="spellEnd"/>
-      <w:r>
-        <w:rPr>
-          <w:sz w:val="24"/>
-          <w:szCs w:val="24"/>
-        </w:rPr>
-        <w:t xml:space="preserve"> programlama dilinin diğerlerine göre büyük bir üstünlüğü olduğu ortadaydı. Şimdi ise </w:t>
-      </w:r>
-      <w:proofErr w:type="spellStart"/>
-      <w:r>
-        <w:rPr>
-          <w:sz w:val="24"/>
-          <w:szCs w:val="24"/>
-        </w:rPr>
-        <w:t>Crystal</w:t>
-      </w:r>
-      <w:proofErr w:type="spellEnd"/>
-      <w:r>
-        <w:rPr>
-          <w:sz w:val="24"/>
-          <w:szCs w:val="24"/>
-        </w:rPr>
-        <w:t>, C ve C# programlama dillerinin CPU kullanımı farklarına bakılacaktır.</w:t>
+        <w:t>Crystal programlama dilinin daha önce söz dizimi ve Ram hafızası karşılaştırılması yapıldı. Bu alanda Crystal programlama dilinin diğerlerine göre büyük bir üstünlüğü olduğu ortadaydı. Şimdi ise Crystal, C ve C# programlama dillerinin CPU kullanımı farklarına bakılacaktır.</w:t>
       </w:r>
     </w:p>
     <w:p>
@@ -4251,21 +3487,12 @@
           <w:szCs w:val="24"/>
         </w:rPr>
       </w:pPr>
-      <w:proofErr w:type="spellStart"/>
-      <w:r>
-        <w:rPr>
-          <w:sz w:val="24"/>
-          <w:szCs w:val="24"/>
-        </w:rPr>
-        <w:t>Crystal</w:t>
-      </w:r>
-      <w:proofErr w:type="spellEnd"/>
-      <w:r>
-        <w:rPr>
-          <w:sz w:val="24"/>
-          <w:szCs w:val="24"/>
-        </w:rPr>
-        <w:t xml:space="preserve"> ile yazımı;</w:t>
+      <w:r>
+        <w:rPr>
+          <w:sz w:val="24"/>
+          <w:szCs w:val="24"/>
+        </w:rPr>
+        <w:t>Crystal ile yazımı;</w:t>
       </w:r>
     </w:p>
     <w:p>
@@ -4283,7 +3510,7 @@
         </w:rPr>
         <w:pict>
           <v:shape id="_x0000_i1067" type="#_x0000_t75" style="width:420pt;height:307.2pt">
-            <v:imagedata r:id="rId50" o:title="Crystal"/>
+            <v:imagedata r:id="rId49" o:title="Crystal"/>
           </v:shape>
         </w:pict>
       </w:r>
@@ -4319,7 +3546,7 @@
         </w:rPr>
         <w:pict>
           <v:shape id="_x0000_i1068" type="#_x0000_t75" style="width:318pt;height:75.6pt">
-            <v:imagedata r:id="rId51" o:title="CrystalEkran"/>
+            <v:imagedata r:id="rId50" o:title="CrystalEkran"/>
           </v:shape>
         </w:pict>
       </w:r>
@@ -4355,7 +3582,7 @@
         <w:lastRenderedPageBreak/>
         <w:pict>
           <v:shape id="_x0000_i1069" type="#_x0000_t75" style="width:453.6pt;height:28.8pt">
-            <v:imagedata r:id="rId52" o:title="CrystalGörev"/>
+            <v:imagedata r:id="rId51" o:title="CrystalGörev"/>
           </v:shape>
         </w:pict>
       </w:r>
@@ -4395,7 +3622,7 @@
         </w:rPr>
         <w:pict>
           <v:shape id="_x0000_i1070" type="#_x0000_t75" style="width:207.6pt;height:243.6pt">
-            <v:imagedata r:id="rId53" o:title="C"/>
+            <v:imagedata r:id="rId52" o:title="C"/>
           </v:shape>
         </w:pict>
       </w:r>
@@ -4431,7 +3658,7 @@
         </w:rPr>
         <w:pict>
           <v:shape id="_x0000_i1071" type="#_x0000_t75" style="width:271.2pt;height:52.8pt">
-            <v:imagedata r:id="rId54" o:title="CEkran"/>
+            <v:imagedata r:id="rId53" o:title="CEkran"/>
           </v:shape>
         </w:pict>
       </w:r>
@@ -4467,7 +3694,7 @@
         </w:rPr>
         <w:pict>
           <v:shape id="_x0000_i1072" type="#_x0000_t75" style="width:398.4pt;height:48pt">
-            <v:imagedata r:id="rId55" o:title="CGörev"/>
+            <v:imagedata r:id="rId54" o:title="CGörev"/>
           </v:shape>
         </w:pict>
       </w:r>
@@ -4507,7 +3734,7 @@
         </w:rPr>
         <w:pict>
           <v:shape id="_x0000_i1073" type="#_x0000_t75" style="width:249.6pt;height:182.4pt">
-            <v:imagedata r:id="rId56" o:title="C#"/>
+            <v:imagedata r:id="rId55" o:title="C#"/>
           </v:shape>
         </w:pict>
       </w:r>
@@ -4544,7 +3771,7 @@
         </w:rPr>
         <w:pict>
           <v:shape id="_x0000_i1074" type="#_x0000_t75" style="width:428.4pt;height:51.6pt">
-            <v:imagedata r:id="rId57" o:title="C#Ekran"/>
+            <v:imagedata r:id="rId56" o:title="C#Ekran"/>
           </v:shape>
         </w:pict>
       </w:r>
@@ -4579,7 +3806,7 @@
         </w:rPr>
         <w:pict>
           <v:shape id="_x0000_i1075" type="#_x0000_t75" style="width:452.4pt;height:45.6pt">
-            <v:imagedata r:id="rId58" o:title="C#Görev"/>
+            <v:imagedata r:id="rId57" o:title="C#Görev"/>
           </v:shape>
         </w:pict>
       </w:r>
@@ -4592,69 +3819,28 @@
           <w:szCs w:val="24"/>
         </w:rPr>
       </w:pPr>
-      <w:proofErr w:type="spellStart"/>
-      <w:r>
-        <w:rPr>
-          <w:sz w:val="24"/>
-          <w:szCs w:val="24"/>
-        </w:rPr>
-        <w:t>Crystal</w:t>
-      </w:r>
-      <w:proofErr w:type="spellEnd"/>
-      <w:r>
-        <w:rPr>
-          <w:sz w:val="24"/>
-          <w:szCs w:val="24"/>
-        </w:rPr>
-        <w:t xml:space="preserve"> diğer programlama dillerine göre işlemci yönünden de gayet avantajlıdır. </w:t>
-      </w:r>
-      <w:proofErr w:type="spellStart"/>
-      <w:r>
-        <w:rPr>
-          <w:sz w:val="24"/>
-          <w:szCs w:val="24"/>
-        </w:rPr>
-        <w:t>Crystal</w:t>
-      </w:r>
-      <w:proofErr w:type="spellEnd"/>
-      <w:r>
-        <w:rPr>
-          <w:sz w:val="24"/>
-          <w:szCs w:val="24"/>
-        </w:rPr>
-        <w:t xml:space="preserve"> programlama dili yeni ve taze bir dil olmasına rağmen bu özellikleri ile gerçekten öne çıkmaktadır.</w:t>
-      </w:r>
-    </w:p>
-    <w:p>
-      <w:pPr>
-        <w:rPr>
-          <w:sz w:val="24"/>
-          <w:szCs w:val="24"/>
-        </w:rPr>
-      </w:pPr>
-      <w:r>
-        <w:rPr>
-          <w:sz w:val="24"/>
-          <w:szCs w:val="24"/>
-        </w:rPr>
-        <w:tab/>
-        <w:t xml:space="preserve">Şimdi de bir şirkete ait basit bir veri tabanı uygulaması ile </w:t>
-      </w:r>
-      <w:proofErr w:type="spellStart"/>
-      <w:r>
-        <w:rPr>
-          <w:sz w:val="24"/>
-          <w:szCs w:val="24"/>
-        </w:rPr>
-        <w:t>Crystal</w:t>
-      </w:r>
-      <w:proofErr w:type="spellEnd"/>
-      <w:r>
-        <w:rPr>
-          <w:sz w:val="24"/>
-          <w:szCs w:val="24"/>
-        </w:rPr>
-        <w:t>, C ve C# programlama dilleri arasındaki işlemci farklarını gözlemleyelim.</w:t>
+      <w:r>
+        <w:rPr>
+          <w:sz w:val="24"/>
+          <w:szCs w:val="24"/>
+        </w:rPr>
+        <w:t>Crystal diğer programlama dillerine göre işlemci yönünden de gayet avantajlıdır. Crystal programlama dili yeni ve taze bir dil olmasına rağmen bu özellikleri ile gerçekten öne çıkmaktadır.</w:t>
+      </w:r>
+    </w:p>
+    <w:p>
+      <w:pPr>
+        <w:rPr>
+          <w:sz w:val="24"/>
+          <w:szCs w:val="24"/>
+        </w:rPr>
+      </w:pPr>
+      <w:r>
+        <w:rPr>
+          <w:sz w:val="24"/>
+          <w:szCs w:val="24"/>
+        </w:rPr>
+        <w:tab/>
+        <w:t>Şimdi de bir şirkete ait basit bir veri tabanı uygulaması ile Crystal, C ve C# programlama dilleri arasındaki işlemci farklarını gözlemleyelim.</w:t>
       </w:r>
     </w:p>
     <w:p>
@@ -4669,21 +3855,12 @@
           <w:szCs w:val="24"/>
         </w:rPr>
       </w:pPr>
-      <w:proofErr w:type="spellStart"/>
-      <w:r>
-        <w:rPr>
-          <w:sz w:val="24"/>
-          <w:szCs w:val="24"/>
-        </w:rPr>
-        <w:t>Crystal</w:t>
-      </w:r>
-      <w:proofErr w:type="spellEnd"/>
-      <w:r>
-        <w:rPr>
-          <w:sz w:val="24"/>
-          <w:szCs w:val="24"/>
-        </w:rPr>
-        <w:t xml:space="preserve"> ile yazımı;</w:t>
+      <w:r>
+        <w:rPr>
+          <w:sz w:val="24"/>
+          <w:szCs w:val="24"/>
+        </w:rPr>
+        <w:t>Crystal ile yazımı;</w:t>
       </w:r>
     </w:p>
     <w:p>
@@ -4700,7 +3877,7 @@
         </w:rPr>
         <w:pict>
           <v:shape id="_x0000_i1076" type="#_x0000_t75" style="width:453.6pt;height:386.4pt">
-            <v:imagedata r:id="rId59" o:title="Crystal1"/>
+            <v:imagedata r:id="rId58" o:title="Crystal1"/>
           </v:shape>
         </w:pict>
       </w:r>
@@ -4720,7 +3897,7 @@
         <w:lastRenderedPageBreak/>
         <w:pict>
           <v:shape id="_x0000_i1077" type="#_x0000_t75" style="width:453.6pt;height:258pt">
-            <v:imagedata r:id="rId60" o:title="Crystal2"/>
+            <v:imagedata r:id="rId59" o:title="Crystal2"/>
           </v:shape>
         </w:pict>
       </w:r>
@@ -4755,7 +3932,7 @@
         </w:rPr>
         <w:pict>
           <v:shape id="_x0000_i1078" type="#_x0000_t75" style="width:453.6pt;height:237.6pt">
-            <v:imagedata r:id="rId61" o:title="CrystalEkran1"/>
+            <v:imagedata r:id="rId60" o:title="CrystalEkran1"/>
           </v:shape>
         </w:pict>
       </w:r>
@@ -4774,7 +3951,7 @@
         </w:rPr>
         <w:pict>
           <v:shape id="_x0000_i1079" type="#_x0000_t75" style="width:453.6pt;height:159.6pt">
-            <v:imagedata r:id="rId62" o:title="CrystalEKran2"/>
+            <v:imagedata r:id="rId61" o:title="CrystalEKran2"/>
           </v:shape>
         </w:pict>
       </w:r>
@@ -4810,7 +3987,7 @@
         </w:rPr>
         <w:pict>
           <v:shape id="_x0000_i1080" type="#_x0000_t75" style="width:453.6pt;height:78pt">
-            <v:imagedata r:id="rId26" o:title="CrystalGörev"/>
+            <v:imagedata r:id="rId25" o:title="CrystalGörev"/>
           </v:shape>
         </w:pict>
       </w:r>
@@ -4850,7 +4027,7 @@
         </w:rPr>
         <w:pict>
           <v:shape id="_x0000_i1081" type="#_x0000_t75" style="width:376.8pt;height:262.8pt">
-            <v:imagedata r:id="rId63" o:title="C1"/>
+            <v:imagedata r:id="rId62" o:title="C1"/>
           </v:shape>
         </w:pict>
       </w:r>
@@ -4870,7 +4047,7 @@
         </w:rPr>
         <w:pict>
           <v:shape id="_x0000_i1082" type="#_x0000_t75" style="width:376.8pt;height:260.4pt">
-            <v:imagedata r:id="rId64" o:title="C2"/>
+            <v:imagedata r:id="rId63" o:title="C2"/>
           </v:shape>
         </w:pict>
       </w:r>
@@ -4927,7 +4104,7 @@
         </w:rPr>
         <w:pict>
           <v:shape id="_x0000_i1083" type="#_x0000_t75" style="width:452.4pt;height:208.8pt">
-            <v:imagedata r:id="rId65" o:title="C#1"/>
+            <v:imagedata r:id="rId64" o:title="C#1"/>
           </v:shape>
         </w:pict>
       </w:r>
@@ -4946,7 +4123,7 @@
         </w:rPr>
         <w:pict>
           <v:shape id="_x0000_i1084" type="#_x0000_t75" style="width:453.6pt;height:213.6pt">
-            <v:imagedata r:id="rId66" o:title="C#2"/>
+            <v:imagedata r:id="rId65" o:title="C#2"/>
           </v:shape>
         </w:pict>
       </w:r>
@@ -4982,7 +4159,7 @@
         </w:rPr>
         <w:pict>
           <v:shape id="_x0000_i1085" type="#_x0000_t75" style="width:379.2pt;height:210pt">
-            <v:imagedata r:id="rId67" o:title="C#Ekran"/>
+            <v:imagedata r:id="rId66" o:title="C#Ekran"/>
           </v:shape>
         </w:pict>
       </w:r>
@@ -5018,7 +4195,7 @@
         </w:rPr>
         <w:pict>
           <v:shape id="_x0000_i1086" type="#_x0000_t75" style="width:453.6pt;height:1in">
-            <v:imagedata r:id="rId68" o:title="C#Görev"/>
+            <v:imagedata r:id="rId67" o:title="C#Görev"/>
           </v:shape>
         </w:pict>
       </w:r>
@@ -5066,21 +4243,12 @@
           <w:szCs w:val="24"/>
         </w:rPr>
       </w:pPr>
-      <w:proofErr w:type="spellStart"/>
-      <w:r>
-        <w:rPr>
-          <w:sz w:val="24"/>
-          <w:szCs w:val="24"/>
-        </w:rPr>
-        <w:t>Crystal</w:t>
-      </w:r>
-      <w:proofErr w:type="spellEnd"/>
-      <w:r>
-        <w:rPr>
-          <w:sz w:val="24"/>
-          <w:szCs w:val="24"/>
-        </w:rPr>
-        <w:t xml:space="preserve"> ile yapımı;</w:t>
+      <w:r>
+        <w:rPr>
+          <w:sz w:val="24"/>
+          <w:szCs w:val="24"/>
+        </w:rPr>
+        <w:t>Crystal ile yapımı;</w:t>
       </w:r>
     </w:p>
     <w:p>
@@ -5098,7 +4266,7 @@
         </w:rPr>
         <w:pict>
           <v:shape id="_x0000_i1087" type="#_x0000_t75" style="width:453.6pt;height:247.2pt">
-            <v:imagedata r:id="rId69" o:title="Crystal"/>
+            <v:imagedata r:id="rId68" o:title="Crystal"/>
           </v:shape>
         </w:pict>
       </w:r>
@@ -5134,7 +4302,7 @@
         </w:rPr>
         <w:pict>
           <v:shape id="_x0000_i1088" type="#_x0000_t75" style="width:372pt;height:214.8pt">
-            <v:imagedata r:id="rId70" o:title="CrystalEkran"/>
+            <v:imagedata r:id="rId69" o:title="CrystalEkran"/>
           </v:shape>
         </w:pict>
       </w:r>
@@ -5170,7 +4338,7 @@
         </w:rPr>
         <w:pict>
           <v:shape id="_x0000_i1089" type="#_x0000_t75" style="width:453.6pt;height:105.6pt">
-            <v:imagedata r:id="rId26" o:title="CrystalGörev"/>
+            <v:imagedata r:id="rId25" o:title="CrystalGörev"/>
           </v:shape>
         </w:pict>
       </w:r>
@@ -5210,7 +4378,7 @@
         </w:rPr>
         <w:pict>
           <v:shape id="_x0000_i1090" type="#_x0000_t75" style="width:296.4pt;height:346.8pt">
-            <v:imagedata r:id="rId71" o:title="C"/>
+            <v:imagedata r:id="rId70" o:title="C"/>
           </v:shape>
         </w:pict>
       </w:r>
@@ -5246,7 +4414,7 @@
         </w:rPr>
         <w:pict>
           <v:shape id="_x0000_i1091" type="#_x0000_t75" style="width:326.4pt;height:2in">
-            <v:imagedata r:id="rId72" o:title="CEkran"/>
+            <v:imagedata r:id="rId71" o:title="CEkran"/>
           </v:shape>
         </w:pict>
       </w:r>
@@ -5283,7 +4451,7 @@
         </w:rPr>
         <w:pict>
           <v:shape id="_x0000_i1092" type="#_x0000_t75" style="width:453.6pt;height:93.6pt">
-            <v:imagedata r:id="rId73" o:title="CGörev"/>
+            <v:imagedata r:id="rId72" o:title="CGörev"/>
           </v:shape>
         </w:pict>
       </w:r>
@@ -5323,7 +4491,7 @@
         </w:rPr>
         <w:pict>
           <v:shape id="_x0000_i1093" type="#_x0000_t75" style="width:381.6pt;height:291.6pt">
-            <v:imagedata r:id="rId74" o:title="C#"/>
+            <v:imagedata r:id="rId73" o:title="C#"/>
           </v:shape>
         </w:pict>
       </w:r>
@@ -5358,7 +4526,7 @@
         </w:rPr>
         <w:pict>
           <v:shape id="_x0000_i1094" type="#_x0000_t75" style="width:442.8pt;height:98.4pt">
-            <v:imagedata r:id="rId75" o:title="C#Ekran"/>
+            <v:imagedata r:id="rId74" o:title="C#Ekran"/>
           </v:shape>
         </w:pict>
       </w:r>
@@ -5393,7 +4561,7 @@
         </w:rPr>
         <w:pict>
           <v:shape id="_x0000_i1095" type="#_x0000_t75" style="width:453.6pt;height:92.4pt">
-            <v:imagedata r:id="rId76" o:title="C#Görev"/>
+            <v:imagedata r:id="rId75" o:title="C#Görev"/>
           </v:shape>
         </w:pict>
       </w:r>
@@ -5412,93 +4580,30 @@
         </w:rPr>
         <w:lastRenderedPageBreak/>
         <w:tab/>
-        <w:t xml:space="preserve">Şuana kadar </w:t>
-      </w:r>
-      <w:proofErr w:type="spellStart"/>
-      <w:r>
-        <w:rPr>
-          <w:sz w:val="24"/>
-          <w:szCs w:val="24"/>
-        </w:rPr>
-        <w:t>Crystal</w:t>
-      </w:r>
-      <w:proofErr w:type="spellEnd"/>
-      <w:r>
-        <w:rPr>
-          <w:sz w:val="24"/>
-          <w:szCs w:val="24"/>
-        </w:rPr>
-        <w:t xml:space="preserve"> programlama dilinin </w:t>
-      </w:r>
-      <w:r>
-        <w:rPr>
-          <w:sz w:val="24"/>
-          <w:szCs w:val="24"/>
-        </w:rPr>
-        <w:t xml:space="preserve">söz dizimi, Ram hafızası ve işlemci kullanımı oranlarını C ve C# programlama dilleriyle kıyasladık. </w:t>
-      </w:r>
-      <w:proofErr w:type="spellStart"/>
-      <w:r>
-        <w:rPr>
-          <w:sz w:val="24"/>
-          <w:szCs w:val="24"/>
-        </w:rPr>
-        <w:t>Crystal</w:t>
-      </w:r>
-      <w:proofErr w:type="spellEnd"/>
-      <w:r>
-        <w:rPr>
-          <w:sz w:val="24"/>
-          <w:szCs w:val="24"/>
-        </w:rPr>
-        <w:t xml:space="preserve"> programlama dili diğer dillerin üstünde bir performans sergileyerek kullanıcıya ve bilgisayara avantaj sunmaktadır. </w:t>
-      </w:r>
-    </w:p>
-    <w:p>
-      <w:pPr>
-        <w:rPr>
-          <w:sz w:val="24"/>
-          <w:szCs w:val="24"/>
-        </w:rPr>
-      </w:pPr>
-      <w:r>
-        <w:rPr>
-          <w:sz w:val="24"/>
-          <w:szCs w:val="24"/>
-        </w:rPr>
-        <w:tab/>
-      </w:r>
-      <w:proofErr w:type="spellStart"/>
-      <w:r>
-        <w:rPr>
-          <w:sz w:val="24"/>
-          <w:szCs w:val="24"/>
-        </w:rPr>
-        <w:t>Crystal</w:t>
-      </w:r>
-      <w:proofErr w:type="spellEnd"/>
-      <w:r>
-        <w:rPr>
-          <w:sz w:val="24"/>
-          <w:szCs w:val="24"/>
-        </w:rPr>
-        <w:t xml:space="preserve"> programlama dilinin avantajları bu kadar değildir. Hız, web </w:t>
-      </w:r>
-      <w:proofErr w:type="gramStart"/>
-      <w:r>
-        <w:rPr>
-          <w:sz w:val="24"/>
-          <w:szCs w:val="24"/>
-        </w:rPr>
-        <w:t>server</w:t>
-      </w:r>
-      <w:proofErr w:type="gramEnd"/>
-      <w:r>
-        <w:rPr>
-          <w:sz w:val="24"/>
-          <w:szCs w:val="24"/>
-        </w:rPr>
-        <w:t xml:space="preserve"> programlama, web soket programlama ve benzeri yönlerden de diğer programlama dillerine göre üstünlük göstermektedir.</w:t>
+        <w:t xml:space="preserve">Şuana kadar Crystal programlama dilinin </w:t>
+      </w:r>
+      <w:r>
+        <w:rPr>
+          <w:sz w:val="24"/>
+          <w:szCs w:val="24"/>
+        </w:rPr>
+        <w:t xml:space="preserve">söz dizimi, Ram hafızası ve işlemci kullanımı oranlarını C ve C# programlama dilleriyle kıyasladık. Crystal programlama dili diğer dillerin üstünde bir performans sergileyerek kullanıcıya ve bilgisayara avantaj sunmaktadır. </w:t>
+      </w:r>
+    </w:p>
+    <w:p>
+      <w:pPr>
+        <w:rPr>
+          <w:sz w:val="24"/>
+          <w:szCs w:val="24"/>
+        </w:rPr>
+      </w:pPr>
+      <w:r>
+        <w:rPr>
+          <w:sz w:val="24"/>
+          <w:szCs w:val="24"/>
+        </w:rPr>
+        <w:tab/>
+        <w:t>Crystal programlama dilinin avantajları bu kadar değildir. Hız, web server programlama, web soket programlama ve benzeri yönlerden de diğer programlama dillerine göre üstünlük göstermektedir.</w:t>
       </w:r>
     </w:p>
     <w:p>
@@ -5625,7 +4730,7 @@
           <w:szCs w:val="30"/>
         </w:rPr>
       </w:pPr>
-      <w:hyperlink r:id="rId77" w:history="1">
+      <w:hyperlink r:id="rId76" w:history="1">
         <w:r>
           <w:rPr>
             <w:rStyle w:val="Kpr"/>
@@ -5652,7 +4757,7 @@
           <w:szCs w:val="30"/>
         </w:rPr>
       </w:pPr>
-      <w:hyperlink r:id="rId78" w:history="1">
+      <w:hyperlink r:id="rId77" w:history="1">
         <w:r>
           <w:rPr>
             <w:rStyle w:val="Kpr"/>
@@ -5679,7 +4784,7 @@
           <w:szCs w:val="30"/>
         </w:rPr>
       </w:pPr>
-      <w:hyperlink r:id="rId79" w:history="1">
+      <w:hyperlink r:id="rId78" w:history="1">
         <w:r>
           <w:rPr>
             <w:rStyle w:val="Kpr"/>
@@ -5706,7 +4811,7 @@
           <w:szCs w:val="30"/>
         </w:rPr>
       </w:pPr>
-      <w:hyperlink r:id="rId80" w:anchor="/9" w:history="1">
+      <w:hyperlink r:id="rId79" w:anchor="/9" w:history="1">
         <w:r>
           <w:rPr>
             <w:rStyle w:val="Kpr"/>
@@ -5733,7 +4838,7 @@
           <w:szCs w:val="30"/>
         </w:rPr>
       </w:pPr>
-      <w:hyperlink r:id="rId81" w:history="1">
+      <w:hyperlink r:id="rId80" w:history="1">
         <w:r>
           <w:rPr>
             <w:rStyle w:val="Kpr"/>
@@ -5760,7 +4865,7 @@
           <w:szCs w:val="30"/>
         </w:rPr>
       </w:pPr>
-      <w:hyperlink r:id="rId82" w:history="1">
+      <w:hyperlink r:id="rId81" w:history="1">
         <w:r>
           <w:rPr>
             <w:rStyle w:val="Kpr"/>
@@ -5787,7 +4892,7 @@
           <w:szCs w:val="30"/>
         </w:rPr>
       </w:pPr>
-      <w:hyperlink r:id="rId83" w:history="1">
+      <w:hyperlink r:id="rId82" w:history="1">
         <w:r>
           <w:rPr>
             <w:rStyle w:val="Kpr"/>
@@ -5814,7 +4919,7 @@
           <w:szCs w:val="30"/>
         </w:rPr>
       </w:pPr>
-      <w:hyperlink r:id="rId84" w:history="1">
+      <w:hyperlink r:id="rId83" w:history="1">
         <w:r>
           <w:rPr>
             <w:rStyle w:val="Kpr"/>
@@ -5841,7 +4946,7 @@
           <w:szCs w:val="30"/>
         </w:rPr>
       </w:pPr>
-      <w:hyperlink r:id="rId85" w:history="1">
+      <w:hyperlink r:id="rId84" w:history="1">
         <w:r>
           <w:rPr>
             <w:rStyle w:val="Kpr"/>
@@ -5868,7 +4973,7 @@
           <w:szCs w:val="30"/>
         </w:rPr>
       </w:pPr>
-      <w:hyperlink r:id="rId86" w:history="1">
+      <w:hyperlink r:id="rId85" w:history="1">
         <w:r>
           <w:rPr>
             <w:rStyle w:val="Kpr"/>
@@ -5895,7 +5000,7 @@
           <w:szCs w:val="30"/>
         </w:rPr>
       </w:pPr>
-      <w:hyperlink r:id="rId87" w:history="1">
+      <w:hyperlink r:id="rId86" w:history="1">
         <w:r>
           <w:rPr>
             <w:rStyle w:val="Kpr"/>
@@ -5959,7 +5064,7 @@
       </w:pPr>
     </w:p>
     <w:sectPr>
-      <w:footerReference w:type="default" r:id="rId88"/>
+      <w:footerReference w:type="default" r:id="rId87"/>
       <w:pgSz w:w="11906" w:h="16838"/>
       <w:pgMar w:top="1417" w:right="1417" w:bottom="1417" w:left="1417" w:header="708" w:footer="708" w:gutter="0"/>
       <w:cols w:space="708"/>
@@ -6094,7 +5199,7 @@
                           <w:noProof/>
                           <w:color w:val="4472C4" w:themeColor="accent1"/>
                         </w:rPr>
-                        <w:t>6</w:t>
+                        <w:t>1</w:t>
                       </w:r>
                     </w:fldSimple>
                   </w:p>
@@ -6946,7 +6051,7 @@
   <a:extraClrSchemeLst/>
   <a:extLst>
     <a:ext uri="{05A4C25C-085E-4340-85A3-A5531E510DB2}">
-      <thm15:themeFamily xmlns:thm15="http://schemas.microsoft.com/office/thememl/2012/main" xmlns="" name="Office Theme" id="{62F939B6-93AF-4DB8-9C6B-D6C7DFDC589F}" vid="{4A3C46E8-61CC-4603-A589-7422A47A8E4A}"/>
+      <thm15:themeFamily xmlns="" xmlns:thm15="http://schemas.microsoft.com/office/thememl/2012/main" name="Office Theme" id="{62F939B6-93AF-4DB8-9C6B-D6C7DFDC589F}" vid="{4A3C46E8-61CC-4603-A589-7422A47A8E4A}"/>
     </a:ext>
   </a:extLst>
 </a:theme>
@@ -6957,7 +6062,7 @@
 </file>
 
 <file path=customXml/itemProps1.xml><?xml version="1.0" encoding="utf-8"?>
-<ds:datastoreItem xmlns:ds="http://schemas.openxmlformats.org/officeDocument/2006/customXml" ds:itemID="{ECCA0CCD-773B-4DD3-8437-BA1578950D30}">
+<ds:datastoreItem xmlns:ds="http://schemas.openxmlformats.org/officeDocument/2006/customXml" ds:itemID="{735F0A33-41C4-401E-9695-E82D33592F06}">
   <ds:schemaRefs>
     <ds:schemaRef ds:uri="http://schemas.openxmlformats.org/officeDocument/2006/bibliography"/>
   </ds:schemaRefs>

</xml_diff>